<commit_message>
finished calculating possible neighbours. l2 norm missing
</commit_message>
<xml_diff>
--- a/Document1.docx
+++ b/Document1.docx
@@ -4,7 +4,7 @@
   <w:body>
     <w:p>
       <w:pPr>
-        <w:pStyle w:val="621"/>
+        <w:pStyle w:val="838"/>
         <w:numPr>
           <w:ilvl w:val="0"/>
           <w:numId w:val="1"/>
@@ -57,10 +57,16 @@
           <w:szCs w:val="20"/>
         </w:rPr>
       </w:r>
+      <w:r>
+        <w:rPr>
+          <w:sz w:val="20"/>
+          <w:szCs w:val="20"/>
+        </w:rPr>
+      </w:r>
     </w:p>
     <w:p>
       <w:pPr>
-        <w:pStyle w:val="621"/>
+        <w:pStyle w:val="838"/>
         <w:numPr>
           <w:ilvl w:val="0"/>
           <w:numId w:val="1"/>
@@ -123,7 +129,13 @@
           <w:sz w:val="20"/>
           <w:szCs w:val="20"/>
         </w:rPr>
-        <w:t xml:space="preserve"> belong to the same cluster. Here points A, B and C are just for explanation.)</w:t>
+        <w:t xml:space="preserve"> belong to the same cluster. Here points A, B and C are just for explanation. </w:t>
+      </w:r>
+      <w:r>
+        <w:rPr>
+          <w:sz w:val="20"/>
+          <w:szCs w:val="20"/>
+        </w:rPr>
       </w:r>
       <w:r>
         <w:rPr>
@@ -134,7 +146,7 @@
     </w:p>
     <w:p>
       <w:pPr>
-        <w:pStyle w:val="621"/>
+        <w:pStyle w:val="838"/>
         <w:numPr>
           <w:ilvl w:val="0"/>
           <w:numId w:val="1"/>
@@ -167,6 +179,12 @@
           <w:szCs w:val="20"/>
         </w:rPr>
       </w:r>
+      <w:r>
+        <w:rPr>
+          <w:sz w:val="20"/>
+          <w:szCs w:val="20"/>
+        </w:rPr>
+      </w:r>
     </w:p>
     <w:p>
       <w:pPr>
@@ -191,6 +209,12 @@
           <w:szCs w:val="20"/>
         </w:rPr>
         <w:t xml:space="preserve"> </w:t>
+      </w:r>
+      <w:r>
+        <w:rPr>
+          <w:sz w:val="20"/>
+          <w:szCs w:val="20"/>
+        </w:rPr>
       </w:r>
       <w:r>
         <w:rPr>
@@ -322,6 +346,12 @@
           <w:szCs w:val="20"/>
         </w:rPr>
       </w:r>
+      <w:r>
+        <w:rPr>
+          <w:sz w:val="20"/>
+          <w:szCs w:val="20"/>
+        </w:rPr>
+      </w:r>
     </w:p>
     <w:p>
       <w:pPr>
@@ -353,6 +383,12 @@
           <w:szCs w:val="20"/>
         </w:rPr>
       </w:r>
+      <w:r>
+        <w:rPr>
+          <w:sz w:val="20"/>
+          <w:szCs w:val="20"/>
+        </w:rPr>
+      </w:r>
     </w:p>
     <w:p>
       <w:pPr>
@@ -384,10 +420,16 @@
           <w:szCs w:val="20"/>
         </w:rPr>
       </w:r>
+      <w:r>
+        <w:rPr>
+          <w:sz w:val="20"/>
+          <w:szCs w:val="20"/>
+        </w:rPr>
+      </w:r>
     </w:p>
     <w:p>
       <w:pPr>
-        <w:pStyle w:val="621"/>
+        <w:pStyle w:val="838"/>
         <w:numPr>
           <w:ilvl w:val="0"/>
           <w:numId w:val="2"/>
@@ -420,10 +462,16 @@
           <w:szCs w:val="20"/>
         </w:rPr>
       </w:r>
+      <w:r>
+        <w:rPr>
+          <w:sz w:val="20"/>
+          <w:szCs w:val="20"/>
+        </w:rPr>
+      </w:r>
     </w:p>
     <w:p>
       <w:pPr>
-        <w:pStyle w:val="621"/>
+        <w:pStyle w:val="838"/>
         <w:numPr>
           <w:ilvl w:val="0"/>
           <w:numId w:val="2"/>
@@ -456,10 +504,16 @@
           <w:szCs w:val="20"/>
         </w:rPr>
       </w:r>
+      <w:r>
+        <w:rPr>
+          <w:sz w:val="20"/>
+          <w:szCs w:val="20"/>
+        </w:rPr>
+      </w:r>
     </w:p>
     <w:p>
       <w:pPr>
-        <w:pStyle w:val="621"/>
+        <w:pStyle w:val="838"/>
         <w:numPr>
           <w:ilvl w:val="0"/>
           <w:numId w:val="2"/>
@@ -492,10 +546,16 @@
           <w:szCs w:val="20"/>
         </w:rPr>
       </w:r>
+      <w:r>
+        <w:rPr>
+          <w:sz w:val="20"/>
+          <w:szCs w:val="20"/>
+        </w:rPr>
+      </w:r>
     </w:p>
     <w:p>
       <w:pPr>
-        <w:pStyle w:val="621"/>
+        <w:pStyle w:val="838"/>
         <w:numPr>
           <w:ilvl w:val="0"/>
           <w:numId w:val="2"/>
@@ -528,6 +588,12 @@
           <w:szCs w:val="20"/>
         </w:rPr>
       </w:r>
+      <w:r>
+        <w:rPr>
+          <w:sz w:val="20"/>
+          <w:szCs w:val="20"/>
+        </w:rPr>
+      </w:r>
     </w:p>
     <w:p>
       <w:pPr>
@@ -546,7 +612,6 @@
         <w:ind/>
         <w:rPr/>
       </w:pPr>
-      <w:r/>
       <w:r>
         <mc:AlternateContent>
           <mc:Choice Requires="wpg">
@@ -617,7 +682,6 @@
         </mc:AlternateContent>
       </w:r>
       <w:r/>
-      <w:r/>
     </w:p>
     <w:sectPr>
       <w:footnotePr/>
@@ -641,7 +705,6 @@
         <w:ind/>
         <w:rPr/>
       </w:pPr>
-      <w:r/>
       <w:r>
         <w:separator/>
       </w:r>
@@ -656,7 +719,6 @@
         <w:ind/>
         <w:rPr/>
       </w:pPr>
-      <w:r/>
       <w:r>
         <w:continuationSeparator/>
       </w:r>
@@ -676,7 +738,6 @@
         <w:ind/>
         <w:rPr/>
       </w:pPr>
-      <w:r/>
       <w:r>
         <w:separator/>
       </w:r>
@@ -691,7 +752,6 @@
         <w:ind/>
         <w:rPr/>
       </w:pPr>
-      <w:r/>
       <w:r>
         <w:continuationSeparator/>
       </w:r>
@@ -720,7 +780,7 @@
         <w:sz w:val="24"/>
       </w:rPr>
       <w:start w:val="1"/>
-      <w:suff w:val="space"/>
+      <w:suff w:val="tab"/>
     </w:lvl>
     <w:lvl w:ilvl="1">
       <w:isLgl w:val="false"/>
@@ -734,7 +794,7 @@
       </w:pPr>
       <w:rPr/>
       <w:start w:val="1"/>
-      <w:suff w:val="space"/>
+      <w:suff w:val="tab"/>
     </w:lvl>
     <w:lvl w:ilvl="2">
       <w:isLgl w:val="false"/>
@@ -748,7 +808,7 @@
       </w:pPr>
       <w:rPr/>
       <w:start w:val="1"/>
-      <w:suff w:val="space"/>
+      <w:suff w:val="tab"/>
     </w:lvl>
     <w:lvl w:ilvl="3">
       <w:isLgl w:val="false"/>
@@ -762,7 +822,7 @@
       </w:pPr>
       <w:rPr/>
       <w:start w:val="1"/>
-      <w:suff w:val="space"/>
+      <w:suff w:val="tab"/>
     </w:lvl>
     <w:lvl w:ilvl="4">
       <w:isLgl w:val="false"/>
@@ -776,7 +836,7 @@
       </w:pPr>
       <w:rPr/>
       <w:start w:val="1"/>
-      <w:suff w:val="space"/>
+      <w:suff w:val="tab"/>
     </w:lvl>
     <w:lvl w:ilvl="5">
       <w:isLgl w:val="false"/>
@@ -790,7 +850,7 @@
       </w:pPr>
       <w:rPr/>
       <w:start w:val="1"/>
-      <w:suff w:val="space"/>
+      <w:suff w:val="tab"/>
     </w:lvl>
     <w:lvl w:ilvl="6">
       <w:isLgl w:val="false"/>
@@ -804,7 +864,7 @@
       </w:pPr>
       <w:rPr/>
       <w:start w:val="1"/>
-      <w:suff w:val="space"/>
+      <w:suff w:val="tab"/>
     </w:lvl>
     <w:lvl w:ilvl="7">
       <w:isLgl w:val="false"/>
@@ -818,7 +878,7 @@
       </w:pPr>
       <w:rPr/>
       <w:start w:val="1"/>
-      <w:suff w:val="space"/>
+      <w:suff w:val="tab"/>
     </w:lvl>
     <w:lvl w:ilvl="8">
       <w:isLgl w:val="false"/>
@@ -832,7 +892,7 @@
       </w:pPr>
       <w:rPr/>
       <w:start w:val="1"/>
-      <w:suff w:val="space"/>
+      <w:suff w:val="tab"/>
     </w:lvl>
   </w:abstractNum>
   <w:abstractNum w:abstractNumId="1">
@@ -852,7 +912,7 @@
         <w:sz w:val="24"/>
       </w:rPr>
       <w:start w:val="1"/>
-      <w:suff w:val="space"/>
+      <w:suff w:val="tab"/>
     </w:lvl>
     <w:lvl w:ilvl="1">
       <w:isLgl w:val="false"/>
@@ -866,7 +926,7 @@
       </w:pPr>
       <w:rPr/>
       <w:start w:val="1"/>
-      <w:suff w:val="space"/>
+      <w:suff w:val="tab"/>
     </w:lvl>
     <w:lvl w:ilvl="2">
       <w:isLgl w:val="false"/>
@@ -880,7 +940,7 @@
       </w:pPr>
       <w:rPr/>
       <w:start w:val="1"/>
-      <w:suff w:val="space"/>
+      <w:suff w:val="tab"/>
     </w:lvl>
     <w:lvl w:ilvl="3">
       <w:isLgl w:val="false"/>
@@ -894,7 +954,7 @@
       </w:pPr>
       <w:rPr/>
       <w:start w:val="1"/>
-      <w:suff w:val="space"/>
+      <w:suff w:val="tab"/>
     </w:lvl>
     <w:lvl w:ilvl="4">
       <w:isLgl w:val="false"/>
@@ -908,7 +968,7 @@
       </w:pPr>
       <w:rPr/>
       <w:start w:val="1"/>
-      <w:suff w:val="space"/>
+      <w:suff w:val="tab"/>
     </w:lvl>
     <w:lvl w:ilvl="5">
       <w:isLgl w:val="false"/>
@@ -922,7 +982,7 @@
       </w:pPr>
       <w:rPr/>
       <w:start w:val="1"/>
-      <w:suff w:val="space"/>
+      <w:suff w:val="tab"/>
     </w:lvl>
     <w:lvl w:ilvl="6">
       <w:isLgl w:val="false"/>
@@ -936,7 +996,7 @@
       </w:pPr>
       <w:rPr/>
       <w:start w:val="1"/>
-      <w:suff w:val="space"/>
+      <w:suff w:val="tab"/>
     </w:lvl>
     <w:lvl w:ilvl="7">
       <w:isLgl w:val="false"/>
@@ -950,7 +1010,7 @@
       </w:pPr>
       <w:rPr/>
       <w:start w:val="1"/>
-      <w:suff w:val="space"/>
+      <w:suff w:val="tab"/>
     </w:lvl>
     <w:lvl w:ilvl="8">
       <w:isLgl w:val="false"/>
@@ -964,7 +1024,7 @@
       </w:pPr>
       <w:rPr/>
       <w:start w:val="1"/>
-      <w:suff w:val="space"/>
+      <w:suff w:val="tab"/>
     </w:lvl>
   </w:abstractNum>
   <w:num w:numId="1">
@@ -1134,11 +1194,11 @@
     <w:lsdException w:name="Bibliography" w:uiPriority="37"/>
     <w:lsdException w:name="TOC Heading" w:uiPriority="39" w:qFormat="1"/>
   </w:latentStyles>
-  <w:style w:type="paragraph" w:styleId="13">
+  <w:style w:type="paragraph" w:styleId="658">
     <w:name w:val="Heading 1"/>
-    <w:basedOn w:val="617"/>
-    <w:next w:val="617"/>
-    <w:link w:val="14"/>
+    <w:basedOn w:val="834"/>
+    <w:next w:val="834"/>
+    <w:link w:val="659"/>
     <w:uiPriority w:val="9"/>
     <w:qFormat/>
     <w:pPr>
@@ -1155,10 +1215,9 @@
       <w:szCs w:val="40"/>
     </w:rPr>
   </w:style>
-  <w:style w:type="character" w:styleId="14">
+  <w:style w:type="character" w:styleId="659">
     <w:name w:val="Heading 1 Char"/>
-    <w:basedOn w:val="11"/>
-    <w:link w:val="13"/>
+    <w:link w:val="658"/>
     <w:uiPriority w:val="9"/>
     <w:pPr>
       <w:pBdr/>
@@ -1171,11 +1230,11 @@
       <w:szCs w:val="40"/>
     </w:rPr>
   </w:style>
-  <w:style w:type="paragraph" w:styleId="15">
+  <w:style w:type="paragraph" w:styleId="660">
     <w:name w:val="Heading 2"/>
-    <w:basedOn w:val="617"/>
-    <w:next w:val="617"/>
-    <w:link w:val="16"/>
+    <w:basedOn w:val="834"/>
+    <w:next w:val="834"/>
+    <w:link w:val="661"/>
     <w:uiPriority w:val="9"/>
     <w:unhideWhenUsed/>
     <w:qFormat/>
@@ -1192,10 +1251,9 @@
       <w:sz w:val="34"/>
     </w:rPr>
   </w:style>
-  <w:style w:type="character" w:styleId="16">
+  <w:style w:type="character" w:styleId="661">
     <w:name w:val="Heading 2 Char"/>
-    <w:basedOn w:val="11"/>
-    <w:link w:val="15"/>
+    <w:link w:val="660"/>
     <w:uiPriority w:val="9"/>
     <w:pPr>
       <w:pBdr/>
@@ -1207,11 +1265,11 @@
       <w:sz w:val="34"/>
     </w:rPr>
   </w:style>
-  <w:style w:type="paragraph" w:styleId="17">
+  <w:style w:type="paragraph" w:styleId="662">
     <w:name w:val="Heading 3"/>
-    <w:basedOn w:val="617"/>
-    <w:next w:val="617"/>
-    <w:link w:val="18"/>
+    <w:basedOn w:val="834"/>
+    <w:next w:val="834"/>
+    <w:link w:val="663"/>
     <w:uiPriority w:val="9"/>
     <w:unhideWhenUsed/>
     <w:qFormat/>
@@ -1229,10 +1287,9 @@
       <w:szCs w:val="30"/>
     </w:rPr>
   </w:style>
-  <w:style w:type="character" w:styleId="18">
+  <w:style w:type="character" w:styleId="663">
     <w:name w:val="Heading 3 Char"/>
-    <w:basedOn w:val="11"/>
-    <w:link w:val="17"/>
+    <w:link w:val="662"/>
     <w:uiPriority w:val="9"/>
     <w:pPr>
       <w:pBdr/>
@@ -1245,11 +1302,11 @@
       <w:szCs w:val="30"/>
     </w:rPr>
   </w:style>
-  <w:style w:type="paragraph" w:styleId="19">
+  <w:style w:type="paragraph" w:styleId="664">
     <w:name w:val="Heading 4"/>
-    <w:basedOn w:val="617"/>
-    <w:next w:val="617"/>
-    <w:link w:val="20"/>
+    <w:basedOn w:val="834"/>
+    <w:next w:val="834"/>
+    <w:link w:val="665"/>
     <w:uiPriority w:val="9"/>
     <w:unhideWhenUsed/>
     <w:qFormat/>
@@ -1269,10 +1326,9 @@
       <w:szCs w:val="26"/>
     </w:rPr>
   </w:style>
-  <w:style w:type="character" w:styleId="20">
+  <w:style w:type="character" w:styleId="665">
     <w:name w:val="Heading 4 Char"/>
-    <w:basedOn w:val="11"/>
-    <w:link w:val="19"/>
+    <w:link w:val="664"/>
     <w:uiPriority w:val="9"/>
     <w:pPr>
       <w:pBdr/>
@@ -1287,11 +1343,11 @@
       <w:szCs w:val="26"/>
     </w:rPr>
   </w:style>
-  <w:style w:type="paragraph" w:styleId="21">
+  <w:style w:type="paragraph" w:styleId="666">
     <w:name w:val="Heading 5"/>
-    <w:basedOn w:val="617"/>
-    <w:next w:val="617"/>
-    <w:link w:val="22"/>
+    <w:basedOn w:val="834"/>
+    <w:next w:val="834"/>
+    <w:link w:val="667"/>
     <w:uiPriority w:val="9"/>
     <w:unhideWhenUsed/>
     <w:qFormat/>
@@ -1311,10 +1367,9 @@
       <w:szCs w:val="24"/>
     </w:rPr>
   </w:style>
-  <w:style w:type="character" w:styleId="22">
+  <w:style w:type="character" w:styleId="667">
     <w:name w:val="Heading 5 Char"/>
-    <w:basedOn w:val="11"/>
-    <w:link w:val="21"/>
+    <w:link w:val="666"/>
     <w:uiPriority w:val="9"/>
     <w:pPr>
       <w:pBdr/>
@@ -1329,11 +1384,11 @@
       <w:szCs w:val="24"/>
     </w:rPr>
   </w:style>
-  <w:style w:type="paragraph" w:styleId="23">
+  <w:style w:type="paragraph" w:styleId="668">
     <w:name w:val="Heading 6"/>
-    <w:basedOn w:val="617"/>
-    <w:next w:val="617"/>
-    <w:link w:val="24"/>
+    <w:basedOn w:val="834"/>
+    <w:next w:val="834"/>
+    <w:link w:val="669"/>
     <w:uiPriority w:val="9"/>
     <w:unhideWhenUsed/>
     <w:qFormat/>
@@ -1353,10 +1408,9 @@
       <w:szCs w:val="22"/>
     </w:rPr>
   </w:style>
-  <w:style w:type="character" w:styleId="24">
+  <w:style w:type="character" w:styleId="669">
     <w:name w:val="Heading 6 Char"/>
-    <w:basedOn w:val="11"/>
-    <w:link w:val="23"/>
+    <w:link w:val="668"/>
     <w:uiPriority w:val="9"/>
     <w:pPr>
       <w:pBdr/>
@@ -1371,11 +1425,11 @@
       <w:szCs w:val="22"/>
     </w:rPr>
   </w:style>
-  <w:style w:type="paragraph" w:styleId="25">
+  <w:style w:type="paragraph" w:styleId="670">
     <w:name w:val="Heading 7"/>
-    <w:basedOn w:val="617"/>
-    <w:next w:val="617"/>
-    <w:link w:val="26"/>
+    <w:basedOn w:val="834"/>
+    <w:next w:val="834"/>
+    <w:link w:val="671"/>
     <w:uiPriority w:val="9"/>
     <w:unhideWhenUsed/>
     <w:qFormat/>
@@ -1397,10 +1451,9 @@
       <w:szCs w:val="22"/>
     </w:rPr>
   </w:style>
-  <w:style w:type="character" w:styleId="26">
+  <w:style w:type="character" w:styleId="671">
     <w:name w:val="Heading 7 Char"/>
-    <w:basedOn w:val="11"/>
-    <w:link w:val="25"/>
+    <w:link w:val="670"/>
     <w:uiPriority w:val="9"/>
     <w:pPr>
       <w:pBdr/>
@@ -1417,11 +1470,11 @@
       <w:szCs w:val="22"/>
     </w:rPr>
   </w:style>
-  <w:style w:type="paragraph" w:styleId="27">
+  <w:style w:type="paragraph" w:styleId="672">
     <w:name w:val="Heading 8"/>
-    <w:basedOn w:val="617"/>
-    <w:next w:val="617"/>
-    <w:link w:val="28"/>
+    <w:basedOn w:val="834"/>
+    <w:next w:val="834"/>
+    <w:link w:val="673"/>
     <w:uiPriority w:val="9"/>
     <w:unhideWhenUsed/>
     <w:qFormat/>
@@ -1441,10 +1494,9 @@
       <w:szCs w:val="22"/>
     </w:rPr>
   </w:style>
-  <w:style w:type="character" w:styleId="28">
+  <w:style w:type="character" w:styleId="673">
     <w:name w:val="Heading 8 Char"/>
-    <w:basedOn w:val="11"/>
-    <w:link w:val="27"/>
+    <w:link w:val="672"/>
     <w:uiPriority w:val="9"/>
     <w:pPr>
       <w:pBdr/>
@@ -1459,11 +1511,11 @@
       <w:szCs w:val="22"/>
     </w:rPr>
   </w:style>
-  <w:style w:type="paragraph" w:styleId="29">
+  <w:style w:type="paragraph" w:styleId="674">
     <w:name w:val="Heading 9"/>
-    <w:basedOn w:val="617"/>
-    <w:next w:val="617"/>
-    <w:link w:val="30"/>
+    <w:basedOn w:val="834"/>
+    <w:next w:val="834"/>
+    <w:link w:val="675"/>
     <w:uiPriority w:val="9"/>
     <w:unhideWhenUsed/>
     <w:qFormat/>
@@ -1483,10 +1535,9 @@
       <w:szCs w:val="21"/>
     </w:rPr>
   </w:style>
-  <w:style w:type="character" w:styleId="30">
+  <w:style w:type="character" w:styleId="675">
     <w:name w:val="Heading 9 Char"/>
-    <w:basedOn w:val="11"/>
-    <w:link w:val="29"/>
+    <w:link w:val="674"/>
     <w:uiPriority w:val="9"/>
     <w:pPr>
       <w:pBdr/>
@@ -1501,11 +1552,11 @@
       <w:szCs w:val="21"/>
     </w:rPr>
   </w:style>
-  <w:style w:type="paragraph" w:styleId="34">
+  <w:style w:type="paragraph" w:styleId="676">
     <w:name w:val="Title"/>
-    <w:basedOn w:val="617"/>
-    <w:next w:val="617"/>
-    <w:link w:val="35"/>
+    <w:basedOn w:val="834"/>
+    <w:next w:val="834"/>
+    <w:link w:val="677"/>
     <w:uiPriority w:val="10"/>
     <w:qFormat/>
     <w:pPr>
@@ -1519,10 +1570,9 @@
       <w:szCs w:val="48"/>
     </w:rPr>
   </w:style>
-  <w:style w:type="character" w:styleId="35">
+  <w:style w:type="character" w:styleId="677">
     <w:name w:val="Title Char"/>
-    <w:basedOn w:val="11"/>
-    <w:link w:val="34"/>
+    <w:link w:val="676"/>
     <w:uiPriority w:val="10"/>
     <w:pPr>
       <w:pBdr/>
@@ -1534,11 +1584,11 @@
       <w:szCs w:val="48"/>
     </w:rPr>
   </w:style>
-  <w:style w:type="paragraph" w:styleId="36">
+  <w:style w:type="paragraph" w:styleId="678">
     <w:name w:val="Subtitle"/>
-    <w:basedOn w:val="617"/>
-    <w:next w:val="617"/>
-    <w:link w:val="37"/>
+    <w:basedOn w:val="834"/>
+    <w:next w:val="834"/>
+    <w:link w:val="679"/>
     <w:uiPriority w:val="11"/>
     <w:qFormat/>
     <w:pPr>
@@ -1551,10 +1601,9 @@
       <w:szCs w:val="24"/>
     </w:rPr>
   </w:style>
-  <w:style w:type="character" w:styleId="37">
+  <w:style w:type="character" w:styleId="679">
     <w:name w:val="Subtitle Char"/>
-    <w:basedOn w:val="11"/>
-    <w:link w:val="36"/>
+    <w:link w:val="678"/>
     <w:uiPriority w:val="11"/>
     <w:pPr>
       <w:pBdr/>
@@ -1566,11 +1615,11 @@
       <w:szCs w:val="24"/>
     </w:rPr>
   </w:style>
-  <w:style w:type="paragraph" w:styleId="38">
+  <w:style w:type="paragraph" w:styleId="680">
     <w:name w:val="Quote"/>
-    <w:basedOn w:val="617"/>
-    <w:next w:val="617"/>
-    <w:link w:val="39"/>
+    <w:basedOn w:val="834"/>
+    <w:next w:val="834"/>
+    <w:link w:val="681"/>
     <w:uiPriority w:val="29"/>
     <w:qFormat/>
     <w:pPr>
@@ -1582,9 +1631,9 @@
       <w:i/>
     </w:rPr>
   </w:style>
-  <w:style w:type="character" w:styleId="39">
+  <w:style w:type="character" w:styleId="681">
     <w:name w:val="Quote Char"/>
-    <w:link w:val="38"/>
+    <w:link w:val="680"/>
     <w:uiPriority w:val="29"/>
     <w:pPr>
       <w:pBdr/>
@@ -1595,11 +1644,11 @@
       <w:i/>
     </w:rPr>
   </w:style>
-  <w:style w:type="paragraph" w:styleId="40">
+  <w:style w:type="paragraph" w:styleId="682">
     <w:name w:val="Intense Quote"/>
-    <w:basedOn w:val="617"/>
-    <w:next w:val="617"/>
-    <w:link w:val="41"/>
+    <w:basedOn w:val="834"/>
+    <w:next w:val="834"/>
+    <w:link w:val="683"/>
     <w:uiPriority w:val="30"/>
     <w:qFormat/>
     <w:pPr>
@@ -1618,9 +1667,9 @@
       <w:i/>
     </w:rPr>
   </w:style>
-  <w:style w:type="character" w:styleId="41">
+  <w:style w:type="character" w:styleId="683">
     <w:name w:val="Intense Quote Char"/>
-    <w:link w:val="40"/>
+    <w:link w:val="682"/>
     <w:uiPriority w:val="30"/>
     <w:pPr>
       <w:pBdr/>
@@ -1631,10 +1680,10 @@
       <w:i/>
     </w:rPr>
   </w:style>
-  <w:style w:type="paragraph" w:styleId="42">
+  <w:style w:type="paragraph" w:styleId="684">
     <w:name w:val="Header"/>
-    <w:basedOn w:val="617"/>
-    <w:link w:val="43"/>
+    <w:basedOn w:val="834"/>
+    <w:link w:val="685"/>
     <w:uiPriority w:val="99"/>
     <w:unhideWhenUsed/>
     <w:pPr>
@@ -1647,10 +1696,9 @@
       <w:ind/>
     </w:pPr>
   </w:style>
-  <w:style w:type="character" w:styleId="43">
+  <w:style w:type="character" w:styleId="685">
     <w:name w:val="Header Char"/>
-    <w:basedOn w:val="11"/>
-    <w:link w:val="42"/>
+    <w:link w:val="684"/>
     <w:uiPriority w:val="99"/>
     <w:pPr>
       <w:pBdr/>
@@ -1658,10 +1706,10 @@
       <w:ind/>
     </w:pPr>
   </w:style>
-  <w:style w:type="paragraph" w:styleId="44">
+  <w:style w:type="paragraph" w:styleId="686">
     <w:name w:val="Footer"/>
-    <w:basedOn w:val="617"/>
-    <w:link w:val="47"/>
+    <w:basedOn w:val="834"/>
+    <w:link w:val="689"/>
     <w:uiPriority w:val="99"/>
     <w:unhideWhenUsed/>
     <w:pPr>
@@ -1674,10 +1722,9 @@
       <w:ind/>
     </w:pPr>
   </w:style>
-  <w:style w:type="character" w:styleId="45">
+  <w:style w:type="character" w:styleId="687">
     <w:name w:val="Footer Char"/>
-    <w:basedOn w:val="11"/>
-    <w:link w:val="44"/>
+    <w:link w:val="686"/>
     <w:uiPriority w:val="99"/>
     <w:pPr>
       <w:pBdr/>
@@ -1685,10 +1732,10 @@
       <w:ind/>
     </w:pPr>
   </w:style>
-  <w:style w:type="paragraph" w:styleId="46">
+  <w:style w:type="paragraph" w:styleId="688">
     <w:name w:val="Caption"/>
-    <w:basedOn w:val="617"/>
-    <w:next w:val="617"/>
+    <w:basedOn w:val="834"/>
+    <w:next w:val="834"/>
     <w:uiPriority w:val="35"/>
     <w:semiHidden/>
     <w:unhideWhenUsed/>
@@ -1706,10 +1753,10 @@
       <w:szCs w:val="18"/>
     </w:rPr>
   </w:style>
-  <w:style w:type="character" w:styleId="47">
+  <w:style w:type="character" w:styleId="689">
     <w:name w:val="Caption Char"/>
-    <w:basedOn w:val="46"/>
-    <w:link w:val="44"/>
+    <w:basedOn w:val="688"/>
+    <w:link w:val="686"/>
     <w:uiPriority w:val="99"/>
     <w:pPr>
       <w:pBdr/>
@@ -1717,9 +1764,9 @@
       <w:ind/>
     </w:pPr>
   </w:style>
-  <w:style w:type="table" w:styleId="48">
+  <w:style w:type="table" w:styleId="690">
     <w:name w:val="Table Grid"/>
-    <w:basedOn w:val="618"/>
+    <w:basedOn w:val="835"/>
     <w:uiPriority w:val="59"/>
     <w:pPr>
       <w:pBdr/>
@@ -1916,9 +1963,9 @@
       </w:tcPr>
     </w:tblStylePr>
   </w:style>
-  <w:style w:type="table" w:styleId="49">
+  <w:style w:type="table" w:styleId="691">
     <w:name w:val="Table Grid Light"/>
-    <w:basedOn w:val="618"/>
+    <w:basedOn w:val="835"/>
     <w:uiPriority w:val="59"/>
     <w:pPr>
       <w:pBdr/>
@@ -2115,9 +2162,9 @@
       </w:tcPr>
     </w:tblStylePr>
   </w:style>
-  <w:style w:type="table" w:styleId="50">
+  <w:style w:type="table" w:styleId="692">
     <w:name w:val="Plain Table 1"/>
-    <w:basedOn w:val="618"/>
+    <w:basedOn w:val="835"/>
     <w:uiPriority w:val="59"/>
     <w:pPr>
       <w:pBdr/>
@@ -2340,9 +2387,9 @@
       </w:tcPr>
     </w:tblStylePr>
   </w:style>
-  <w:style w:type="table" w:styleId="51">
+  <w:style w:type="table" w:styleId="693">
     <w:name w:val="Plain Table 2"/>
-    <w:basedOn w:val="618"/>
+    <w:basedOn w:val="835"/>
     <w:uiPriority w:val="59"/>
     <w:pPr>
       <w:pBdr/>
@@ -2573,9 +2620,9 @@
       </w:tcPr>
     </w:tblStylePr>
   </w:style>
-  <w:style w:type="table" w:styleId="52">
+  <w:style w:type="table" w:styleId="694">
     <w:name w:val="Plain Table 3"/>
-    <w:basedOn w:val="618"/>
+    <w:basedOn w:val="835"/>
     <w:uiPriority w:val="99"/>
     <w:pPr>
       <w:pBdr/>
@@ -2803,9 +2850,9 @@
       </w:tcPr>
     </w:tblStylePr>
   </w:style>
-  <w:style w:type="table" w:styleId="53">
+  <w:style w:type="table" w:styleId="695">
     <w:name w:val="Plain Table 4"/>
-    <w:basedOn w:val="618"/>
+    <w:basedOn w:val="835"/>
     <w:uiPriority w:val="99"/>
     <w:pPr>
       <w:pBdr/>
@@ -3019,9 +3066,9 @@
       </w:tcPr>
     </w:tblStylePr>
   </w:style>
-  <w:style w:type="table" w:styleId="54">
+  <w:style w:type="table" w:styleId="696">
     <w:name w:val="Plain Table 5"/>
-    <w:basedOn w:val="618"/>
+    <w:basedOn w:val="835"/>
     <w:uiPriority w:val="99"/>
     <w:pPr>
       <w:pBdr/>
@@ -3252,9 +3299,9 @@
       </w:tcPr>
     </w:tblStylePr>
   </w:style>
-  <w:style w:type="table" w:styleId="55">
+  <w:style w:type="table" w:styleId="697">
     <w:name w:val="Grid Table 1 Light"/>
-    <w:basedOn w:val="618"/>
+    <w:basedOn w:val="835"/>
     <w:uiPriority w:val="99"/>
     <w:pPr>
       <w:pBdr/>
@@ -3475,9 +3522,9 @@
       </w:tcPr>
     </w:tblStylePr>
   </w:style>
-  <w:style w:type="table" w:styleId="56">
+  <w:style w:type="table" w:styleId="698">
     <w:name w:val="Grid Table 1 Light - Accent 1"/>
-    <w:basedOn w:val="618"/>
+    <w:basedOn w:val="835"/>
     <w:uiPriority w:val="99"/>
     <w:pPr>
       <w:pBdr/>
@@ -3698,9 +3745,9 @@
       </w:tcPr>
     </w:tblStylePr>
   </w:style>
-  <w:style w:type="table" w:styleId="57">
+  <w:style w:type="table" w:styleId="699">
     <w:name w:val="Grid Table 1 Light - Accent 2"/>
-    <w:basedOn w:val="618"/>
+    <w:basedOn w:val="835"/>
     <w:uiPriority w:val="99"/>
     <w:pPr>
       <w:pBdr/>
@@ -3921,9 +3968,9 @@
       </w:tcPr>
     </w:tblStylePr>
   </w:style>
-  <w:style w:type="table" w:styleId="58">
+  <w:style w:type="table" w:styleId="700">
     <w:name w:val="Grid Table 1 Light - Accent 3"/>
-    <w:basedOn w:val="618"/>
+    <w:basedOn w:val="835"/>
     <w:uiPriority w:val="99"/>
     <w:pPr>
       <w:pBdr/>
@@ -4144,9 +4191,9 @@
       </w:tcPr>
     </w:tblStylePr>
   </w:style>
-  <w:style w:type="table" w:styleId="59">
+  <w:style w:type="table" w:styleId="701">
     <w:name w:val="Grid Table 1 Light - Accent 4"/>
-    <w:basedOn w:val="618"/>
+    <w:basedOn w:val="835"/>
     <w:uiPriority w:val="99"/>
     <w:pPr>
       <w:pBdr/>
@@ -4367,9 +4414,9 @@
       </w:tcPr>
     </w:tblStylePr>
   </w:style>
-  <w:style w:type="table" w:styleId="60">
+  <w:style w:type="table" w:styleId="702">
     <w:name w:val="Grid Table 1 Light - Accent 5"/>
-    <w:basedOn w:val="618"/>
+    <w:basedOn w:val="835"/>
     <w:uiPriority w:val="99"/>
     <w:pPr>
       <w:pBdr/>
@@ -4590,9 +4637,9 @@
       </w:tcPr>
     </w:tblStylePr>
   </w:style>
-  <w:style w:type="table" w:styleId="61">
+  <w:style w:type="table" w:styleId="703">
     <w:name w:val="Grid Table 1 Light - Accent 6"/>
-    <w:basedOn w:val="618"/>
+    <w:basedOn w:val="835"/>
     <w:uiPriority w:val="99"/>
     <w:pPr>
       <w:pBdr/>
@@ -4813,9 +4860,9 @@
       </w:tcPr>
     </w:tblStylePr>
   </w:style>
-  <w:style w:type="table" w:styleId="62">
+  <w:style w:type="table" w:styleId="704">
     <w:name w:val="Grid Table 2"/>
-    <w:basedOn w:val="618"/>
+    <w:basedOn w:val="835"/>
     <w:uiPriority w:val="99"/>
     <w:pPr>
       <w:pBdr/>
@@ -5045,9 +5092,9 @@
       </w:tcPr>
     </w:tblStylePr>
   </w:style>
-  <w:style w:type="table" w:styleId="63">
+  <w:style w:type="table" w:styleId="705">
     <w:name w:val="Grid Table 2 - Accent 1"/>
-    <w:basedOn w:val="618"/>
+    <w:basedOn w:val="835"/>
     <w:uiPriority w:val="99"/>
     <w:pPr>
       <w:pBdr/>
@@ -5277,9 +5324,9 @@
       </w:tcPr>
     </w:tblStylePr>
   </w:style>
-  <w:style w:type="table" w:styleId="64">
+  <w:style w:type="table" w:styleId="706">
     <w:name w:val="Grid Table 2 - Accent 2"/>
-    <w:basedOn w:val="618"/>
+    <w:basedOn w:val="835"/>
     <w:uiPriority w:val="99"/>
     <w:pPr>
       <w:pBdr/>
@@ -5509,9 +5556,9 @@
       </w:tcPr>
     </w:tblStylePr>
   </w:style>
-  <w:style w:type="table" w:styleId="65">
+  <w:style w:type="table" w:styleId="707">
     <w:name w:val="Grid Table 2 - Accent 3"/>
-    <w:basedOn w:val="618"/>
+    <w:basedOn w:val="835"/>
     <w:uiPriority w:val="99"/>
     <w:pPr>
       <w:pBdr/>
@@ -5741,9 +5788,9 @@
       </w:tcPr>
     </w:tblStylePr>
   </w:style>
-  <w:style w:type="table" w:styleId="66">
+  <w:style w:type="table" w:styleId="708">
     <w:name w:val="Grid Table 2 - Accent 4"/>
-    <w:basedOn w:val="618"/>
+    <w:basedOn w:val="835"/>
     <w:uiPriority w:val="99"/>
     <w:pPr>
       <w:pBdr/>
@@ -5973,9 +6020,9 @@
       </w:tcPr>
     </w:tblStylePr>
   </w:style>
-  <w:style w:type="table" w:styleId="67">
+  <w:style w:type="table" w:styleId="709">
     <w:name w:val="Grid Table 2 - Accent 5"/>
-    <w:basedOn w:val="618"/>
+    <w:basedOn w:val="835"/>
     <w:uiPriority w:val="99"/>
     <w:pPr>
       <w:pBdr/>
@@ -6205,9 +6252,9 @@
       </w:tcPr>
     </w:tblStylePr>
   </w:style>
-  <w:style w:type="table" w:styleId="68">
+  <w:style w:type="table" w:styleId="710">
     <w:name w:val="Grid Table 2 - Accent 6"/>
-    <w:basedOn w:val="618"/>
+    <w:basedOn w:val="835"/>
     <w:uiPriority w:val="99"/>
     <w:pPr>
       <w:pBdr/>
@@ -6437,9 +6484,9 @@
       </w:tcPr>
     </w:tblStylePr>
   </w:style>
-  <w:style w:type="table" w:styleId="69">
+  <w:style w:type="table" w:styleId="711">
     <w:name w:val="Grid Table 3"/>
-    <w:basedOn w:val="618"/>
+    <w:basedOn w:val="835"/>
     <w:uiPriority w:val="99"/>
     <w:pPr>
       <w:pBdr/>
@@ -6538,29 +6585,6 @@
         <w:tblBorders/>
       </w:tblPr>
       <w:tcPr>
-        <w:shd w:color="ffffff"/>
-        <w:tcBorders>
-          <w:top w:val="none" w:color="000000" w:sz="4" w:space="0"/>
-          <w:left w:val="none" w:color="000000" w:sz="4" w:space="0"/>
-          <w:bottom w:val="none" w:color="000000" w:sz="4" w:space="0"/>
-          <w:right w:val="none" w:color="000000" w:sz="4" w:space="0"/>
-        </w:tcBorders>
-      </w:tcPr>
-    </w:tblStylePr>
-    <w:tblStylePr w:type="firstRow">
-      <w:rPr>
-        <w:b/>
-        <w:color w:val="404040"/>
-      </w:rPr>
-      <w:pPr>
-        <w:pBdr/>
-        <w:spacing/>
-        <w:ind/>
-      </w:pPr>
-      <w:tblPr>
-        <w:tblBorders/>
-      </w:tblPr>
-      <w:tcPr>
         <w:shd w:val="clear" w:color="ffffff"/>
         <w:tcBorders>
           <w:top w:val="none" w:color="000000" w:sz="4" w:space="0"/>
@@ -6570,30 +6594,7 @@
         </w:tcBorders>
       </w:tcPr>
     </w:tblStylePr>
-    <w:tblStylePr w:type="lastCol">
-      <w:rPr>
-        <w:i/>
-        <w:color w:val="404040"/>
-      </w:rPr>
-      <w:pPr>
-        <w:pBdr/>
-        <w:spacing/>
-        <w:ind/>
-      </w:pPr>
-      <w:tblPr>
-        <w:tblBorders/>
-      </w:tblPr>
-      <w:tcPr>
-        <w:shd w:color="ffffff"/>
-        <w:tcBorders>
-          <w:top w:val="none" w:color="000000" w:sz="4" w:space="0"/>
-          <w:left w:val="none" w:color="000000" w:sz="4" w:space="0"/>
-          <w:bottom w:val="none" w:color="000000" w:sz="4" w:space="0"/>
-          <w:right w:val="none" w:color="000000" w:sz="4" w:space="0"/>
-        </w:tcBorders>
-      </w:tcPr>
-    </w:tblStylePr>
-    <w:tblStylePr w:type="lastRow">
+    <w:tblStylePr w:type="firstRow">
       <w:rPr>
         <w:b/>
         <w:color w:val="404040"/>
@@ -6616,6 +6617,52 @@
         </w:tcBorders>
       </w:tcPr>
     </w:tblStylePr>
+    <w:tblStylePr w:type="lastCol">
+      <w:rPr>
+        <w:i/>
+        <w:color w:val="404040"/>
+      </w:rPr>
+      <w:pPr>
+        <w:pBdr/>
+        <w:spacing/>
+        <w:ind/>
+      </w:pPr>
+      <w:tblPr>
+        <w:tblBorders/>
+      </w:tblPr>
+      <w:tcPr>
+        <w:shd w:val="clear" w:color="ffffff"/>
+        <w:tcBorders>
+          <w:top w:val="none" w:color="000000" w:sz="4" w:space="0"/>
+          <w:left w:val="none" w:color="000000" w:sz="4" w:space="0"/>
+          <w:bottom w:val="none" w:color="000000" w:sz="4" w:space="0"/>
+          <w:right w:val="none" w:color="000000" w:sz="4" w:space="0"/>
+        </w:tcBorders>
+      </w:tcPr>
+    </w:tblStylePr>
+    <w:tblStylePr w:type="lastRow">
+      <w:rPr>
+        <w:b/>
+        <w:color w:val="404040"/>
+      </w:rPr>
+      <w:pPr>
+        <w:pBdr/>
+        <w:spacing/>
+        <w:ind/>
+      </w:pPr>
+      <w:tblPr>
+        <w:tblBorders/>
+      </w:tblPr>
+      <w:tcPr>
+        <w:shd w:val="clear" w:color="ffffff"/>
+        <w:tcBorders>
+          <w:top w:val="none" w:color="000000" w:sz="4" w:space="0"/>
+          <w:left w:val="none" w:color="000000" w:sz="4" w:space="0"/>
+          <w:bottom w:val="none" w:color="000000" w:sz="4" w:space="0"/>
+          <w:right w:val="none" w:color="000000" w:sz="4" w:space="0"/>
+        </w:tcBorders>
+      </w:tcPr>
+    </w:tblStylePr>
     <w:tblStylePr w:type="nwCell">
       <w:pPr>
         <w:pBdr/>
@@ -6682,9 +6729,9 @@
       </w:tcPr>
     </w:tblStylePr>
   </w:style>
-  <w:style w:type="table" w:styleId="70">
+  <w:style w:type="table" w:styleId="712">
     <w:name w:val="Grid Table 3 - Accent 1"/>
-    <w:basedOn w:val="618"/>
+    <w:basedOn w:val="835"/>
     <w:uiPriority w:val="99"/>
     <w:pPr>
       <w:pBdr/>
@@ -6783,29 +6830,6 @@
         <w:tblBorders/>
       </w:tblPr>
       <w:tcPr>
-        <w:shd w:color="ffffff"/>
-        <w:tcBorders>
-          <w:top w:val="none" w:color="000000" w:sz="4" w:space="0"/>
-          <w:left w:val="none" w:color="000000" w:sz="4" w:space="0"/>
-          <w:bottom w:val="none" w:color="000000" w:sz="4" w:space="0"/>
-          <w:right w:val="none" w:color="000000" w:sz="4" w:space="0"/>
-        </w:tcBorders>
-      </w:tcPr>
-    </w:tblStylePr>
-    <w:tblStylePr w:type="firstRow">
-      <w:rPr>
-        <w:b/>
-        <w:color w:val="404040"/>
-      </w:rPr>
-      <w:pPr>
-        <w:pBdr/>
-        <w:spacing/>
-        <w:ind/>
-      </w:pPr>
-      <w:tblPr>
-        <w:tblBorders/>
-      </w:tblPr>
-      <w:tcPr>
         <w:shd w:val="clear" w:color="ffffff"/>
         <w:tcBorders>
           <w:top w:val="none" w:color="000000" w:sz="4" w:space="0"/>
@@ -6815,30 +6839,7 @@
         </w:tcBorders>
       </w:tcPr>
     </w:tblStylePr>
-    <w:tblStylePr w:type="lastCol">
-      <w:rPr>
-        <w:i/>
-        <w:color w:val="404040"/>
-      </w:rPr>
-      <w:pPr>
-        <w:pBdr/>
-        <w:spacing/>
-        <w:ind/>
-      </w:pPr>
-      <w:tblPr>
-        <w:tblBorders/>
-      </w:tblPr>
-      <w:tcPr>
-        <w:shd w:color="ffffff"/>
-        <w:tcBorders>
-          <w:top w:val="none" w:color="000000" w:sz="4" w:space="0"/>
-          <w:left w:val="none" w:color="000000" w:sz="4" w:space="0"/>
-          <w:bottom w:val="none" w:color="000000" w:sz="4" w:space="0"/>
-          <w:right w:val="none" w:color="000000" w:sz="4" w:space="0"/>
-        </w:tcBorders>
-      </w:tcPr>
-    </w:tblStylePr>
-    <w:tblStylePr w:type="lastRow">
+    <w:tblStylePr w:type="firstRow">
       <w:rPr>
         <w:b/>
         <w:color w:val="404040"/>
@@ -6861,6 +6862,52 @@
         </w:tcBorders>
       </w:tcPr>
     </w:tblStylePr>
+    <w:tblStylePr w:type="lastCol">
+      <w:rPr>
+        <w:i/>
+        <w:color w:val="404040"/>
+      </w:rPr>
+      <w:pPr>
+        <w:pBdr/>
+        <w:spacing/>
+        <w:ind/>
+      </w:pPr>
+      <w:tblPr>
+        <w:tblBorders/>
+      </w:tblPr>
+      <w:tcPr>
+        <w:shd w:val="clear" w:color="ffffff"/>
+        <w:tcBorders>
+          <w:top w:val="none" w:color="000000" w:sz="4" w:space="0"/>
+          <w:left w:val="none" w:color="000000" w:sz="4" w:space="0"/>
+          <w:bottom w:val="none" w:color="000000" w:sz="4" w:space="0"/>
+          <w:right w:val="none" w:color="000000" w:sz="4" w:space="0"/>
+        </w:tcBorders>
+      </w:tcPr>
+    </w:tblStylePr>
+    <w:tblStylePr w:type="lastRow">
+      <w:rPr>
+        <w:b/>
+        <w:color w:val="404040"/>
+      </w:rPr>
+      <w:pPr>
+        <w:pBdr/>
+        <w:spacing/>
+        <w:ind/>
+      </w:pPr>
+      <w:tblPr>
+        <w:tblBorders/>
+      </w:tblPr>
+      <w:tcPr>
+        <w:shd w:val="clear" w:color="ffffff"/>
+        <w:tcBorders>
+          <w:top w:val="none" w:color="000000" w:sz="4" w:space="0"/>
+          <w:left w:val="none" w:color="000000" w:sz="4" w:space="0"/>
+          <w:bottom w:val="none" w:color="000000" w:sz="4" w:space="0"/>
+          <w:right w:val="none" w:color="000000" w:sz="4" w:space="0"/>
+        </w:tcBorders>
+      </w:tcPr>
+    </w:tblStylePr>
     <w:tblStylePr w:type="nwCell">
       <w:pPr>
         <w:pBdr/>
@@ -6927,9 +6974,9 @@
       </w:tcPr>
     </w:tblStylePr>
   </w:style>
-  <w:style w:type="table" w:styleId="71">
+  <w:style w:type="table" w:styleId="713">
     <w:name w:val="Grid Table 3 - Accent 2"/>
-    <w:basedOn w:val="618"/>
+    <w:basedOn w:val="835"/>
     <w:uiPriority w:val="99"/>
     <w:pPr>
       <w:pBdr/>
@@ -7028,29 +7075,6 @@
         <w:tblBorders/>
       </w:tblPr>
       <w:tcPr>
-        <w:shd w:color="ffffff"/>
-        <w:tcBorders>
-          <w:top w:val="none" w:color="000000" w:sz="4" w:space="0"/>
-          <w:left w:val="none" w:color="000000" w:sz="4" w:space="0"/>
-          <w:bottom w:val="none" w:color="000000" w:sz="4" w:space="0"/>
-          <w:right w:val="none" w:color="000000" w:sz="4" w:space="0"/>
-        </w:tcBorders>
-      </w:tcPr>
-    </w:tblStylePr>
-    <w:tblStylePr w:type="firstRow">
-      <w:rPr>
-        <w:b/>
-        <w:color w:val="404040"/>
-      </w:rPr>
-      <w:pPr>
-        <w:pBdr/>
-        <w:spacing/>
-        <w:ind/>
-      </w:pPr>
-      <w:tblPr>
-        <w:tblBorders/>
-      </w:tblPr>
-      <w:tcPr>
         <w:shd w:val="clear" w:color="ffffff"/>
         <w:tcBorders>
           <w:top w:val="none" w:color="000000" w:sz="4" w:space="0"/>
@@ -7060,30 +7084,7 @@
         </w:tcBorders>
       </w:tcPr>
     </w:tblStylePr>
-    <w:tblStylePr w:type="lastCol">
-      <w:rPr>
-        <w:i/>
-        <w:color w:val="404040"/>
-      </w:rPr>
-      <w:pPr>
-        <w:pBdr/>
-        <w:spacing/>
-        <w:ind/>
-      </w:pPr>
-      <w:tblPr>
-        <w:tblBorders/>
-      </w:tblPr>
-      <w:tcPr>
-        <w:shd w:color="ffffff"/>
-        <w:tcBorders>
-          <w:top w:val="none" w:color="000000" w:sz="4" w:space="0"/>
-          <w:left w:val="none" w:color="000000" w:sz="4" w:space="0"/>
-          <w:bottom w:val="none" w:color="000000" w:sz="4" w:space="0"/>
-          <w:right w:val="none" w:color="000000" w:sz="4" w:space="0"/>
-        </w:tcBorders>
-      </w:tcPr>
-    </w:tblStylePr>
-    <w:tblStylePr w:type="lastRow">
+    <w:tblStylePr w:type="firstRow">
       <w:rPr>
         <w:b/>
         <w:color w:val="404040"/>
@@ -7106,6 +7107,52 @@
         </w:tcBorders>
       </w:tcPr>
     </w:tblStylePr>
+    <w:tblStylePr w:type="lastCol">
+      <w:rPr>
+        <w:i/>
+        <w:color w:val="404040"/>
+      </w:rPr>
+      <w:pPr>
+        <w:pBdr/>
+        <w:spacing/>
+        <w:ind/>
+      </w:pPr>
+      <w:tblPr>
+        <w:tblBorders/>
+      </w:tblPr>
+      <w:tcPr>
+        <w:shd w:val="clear" w:color="ffffff"/>
+        <w:tcBorders>
+          <w:top w:val="none" w:color="000000" w:sz="4" w:space="0"/>
+          <w:left w:val="none" w:color="000000" w:sz="4" w:space="0"/>
+          <w:bottom w:val="none" w:color="000000" w:sz="4" w:space="0"/>
+          <w:right w:val="none" w:color="000000" w:sz="4" w:space="0"/>
+        </w:tcBorders>
+      </w:tcPr>
+    </w:tblStylePr>
+    <w:tblStylePr w:type="lastRow">
+      <w:rPr>
+        <w:b/>
+        <w:color w:val="404040"/>
+      </w:rPr>
+      <w:pPr>
+        <w:pBdr/>
+        <w:spacing/>
+        <w:ind/>
+      </w:pPr>
+      <w:tblPr>
+        <w:tblBorders/>
+      </w:tblPr>
+      <w:tcPr>
+        <w:shd w:val="clear" w:color="ffffff"/>
+        <w:tcBorders>
+          <w:top w:val="none" w:color="000000" w:sz="4" w:space="0"/>
+          <w:left w:val="none" w:color="000000" w:sz="4" w:space="0"/>
+          <w:bottom w:val="none" w:color="000000" w:sz="4" w:space="0"/>
+          <w:right w:val="none" w:color="000000" w:sz="4" w:space="0"/>
+        </w:tcBorders>
+      </w:tcPr>
+    </w:tblStylePr>
     <w:tblStylePr w:type="nwCell">
       <w:pPr>
         <w:pBdr/>
@@ -7172,9 +7219,9 @@
       </w:tcPr>
     </w:tblStylePr>
   </w:style>
-  <w:style w:type="table" w:styleId="72">
+  <w:style w:type="table" w:styleId="714">
     <w:name w:val="Grid Table 3 - Accent 3"/>
-    <w:basedOn w:val="618"/>
+    <w:basedOn w:val="835"/>
     <w:uiPriority w:val="99"/>
     <w:pPr>
       <w:pBdr/>
@@ -7273,29 +7320,6 @@
         <w:tblBorders/>
       </w:tblPr>
       <w:tcPr>
-        <w:shd w:color="ffffff"/>
-        <w:tcBorders>
-          <w:top w:val="none" w:color="000000" w:sz="4" w:space="0"/>
-          <w:left w:val="none" w:color="000000" w:sz="4" w:space="0"/>
-          <w:bottom w:val="none" w:color="000000" w:sz="4" w:space="0"/>
-          <w:right w:val="none" w:color="000000" w:sz="4" w:space="0"/>
-        </w:tcBorders>
-      </w:tcPr>
-    </w:tblStylePr>
-    <w:tblStylePr w:type="firstRow">
-      <w:rPr>
-        <w:b/>
-        <w:color w:val="404040"/>
-      </w:rPr>
-      <w:pPr>
-        <w:pBdr/>
-        <w:spacing/>
-        <w:ind/>
-      </w:pPr>
-      <w:tblPr>
-        <w:tblBorders/>
-      </w:tblPr>
-      <w:tcPr>
         <w:shd w:val="clear" w:color="ffffff"/>
         <w:tcBorders>
           <w:top w:val="none" w:color="000000" w:sz="4" w:space="0"/>
@@ -7305,30 +7329,7 @@
         </w:tcBorders>
       </w:tcPr>
     </w:tblStylePr>
-    <w:tblStylePr w:type="lastCol">
-      <w:rPr>
-        <w:i/>
-        <w:color w:val="404040"/>
-      </w:rPr>
-      <w:pPr>
-        <w:pBdr/>
-        <w:spacing/>
-        <w:ind/>
-      </w:pPr>
-      <w:tblPr>
-        <w:tblBorders/>
-      </w:tblPr>
-      <w:tcPr>
-        <w:shd w:color="ffffff"/>
-        <w:tcBorders>
-          <w:top w:val="none" w:color="000000" w:sz="4" w:space="0"/>
-          <w:left w:val="none" w:color="000000" w:sz="4" w:space="0"/>
-          <w:bottom w:val="none" w:color="000000" w:sz="4" w:space="0"/>
-          <w:right w:val="none" w:color="000000" w:sz="4" w:space="0"/>
-        </w:tcBorders>
-      </w:tcPr>
-    </w:tblStylePr>
-    <w:tblStylePr w:type="lastRow">
+    <w:tblStylePr w:type="firstRow">
       <w:rPr>
         <w:b/>
         <w:color w:val="404040"/>
@@ -7351,6 +7352,52 @@
         </w:tcBorders>
       </w:tcPr>
     </w:tblStylePr>
+    <w:tblStylePr w:type="lastCol">
+      <w:rPr>
+        <w:i/>
+        <w:color w:val="404040"/>
+      </w:rPr>
+      <w:pPr>
+        <w:pBdr/>
+        <w:spacing/>
+        <w:ind/>
+      </w:pPr>
+      <w:tblPr>
+        <w:tblBorders/>
+      </w:tblPr>
+      <w:tcPr>
+        <w:shd w:val="clear" w:color="ffffff"/>
+        <w:tcBorders>
+          <w:top w:val="none" w:color="000000" w:sz="4" w:space="0"/>
+          <w:left w:val="none" w:color="000000" w:sz="4" w:space="0"/>
+          <w:bottom w:val="none" w:color="000000" w:sz="4" w:space="0"/>
+          <w:right w:val="none" w:color="000000" w:sz="4" w:space="0"/>
+        </w:tcBorders>
+      </w:tcPr>
+    </w:tblStylePr>
+    <w:tblStylePr w:type="lastRow">
+      <w:rPr>
+        <w:b/>
+        <w:color w:val="404040"/>
+      </w:rPr>
+      <w:pPr>
+        <w:pBdr/>
+        <w:spacing/>
+        <w:ind/>
+      </w:pPr>
+      <w:tblPr>
+        <w:tblBorders/>
+      </w:tblPr>
+      <w:tcPr>
+        <w:shd w:val="clear" w:color="ffffff"/>
+        <w:tcBorders>
+          <w:top w:val="none" w:color="000000" w:sz="4" w:space="0"/>
+          <w:left w:val="none" w:color="000000" w:sz="4" w:space="0"/>
+          <w:bottom w:val="none" w:color="000000" w:sz="4" w:space="0"/>
+          <w:right w:val="none" w:color="000000" w:sz="4" w:space="0"/>
+        </w:tcBorders>
+      </w:tcPr>
+    </w:tblStylePr>
     <w:tblStylePr w:type="nwCell">
       <w:pPr>
         <w:pBdr/>
@@ -7417,9 +7464,9 @@
       </w:tcPr>
     </w:tblStylePr>
   </w:style>
-  <w:style w:type="table" w:styleId="73">
+  <w:style w:type="table" w:styleId="715">
     <w:name w:val="Grid Table 3 - Accent 4"/>
-    <w:basedOn w:val="618"/>
+    <w:basedOn w:val="835"/>
     <w:uiPriority w:val="99"/>
     <w:pPr>
       <w:pBdr/>
@@ -7518,29 +7565,6 @@
         <w:tblBorders/>
       </w:tblPr>
       <w:tcPr>
-        <w:shd w:color="ffffff"/>
-        <w:tcBorders>
-          <w:top w:val="none" w:color="000000" w:sz="4" w:space="0"/>
-          <w:left w:val="none" w:color="000000" w:sz="4" w:space="0"/>
-          <w:bottom w:val="none" w:color="000000" w:sz="4" w:space="0"/>
-          <w:right w:val="none" w:color="000000" w:sz="4" w:space="0"/>
-        </w:tcBorders>
-      </w:tcPr>
-    </w:tblStylePr>
-    <w:tblStylePr w:type="firstRow">
-      <w:rPr>
-        <w:b/>
-        <w:color w:val="404040"/>
-      </w:rPr>
-      <w:pPr>
-        <w:pBdr/>
-        <w:spacing/>
-        <w:ind/>
-      </w:pPr>
-      <w:tblPr>
-        <w:tblBorders/>
-      </w:tblPr>
-      <w:tcPr>
         <w:shd w:val="clear" w:color="ffffff"/>
         <w:tcBorders>
           <w:top w:val="none" w:color="000000" w:sz="4" w:space="0"/>
@@ -7550,30 +7574,7 @@
         </w:tcBorders>
       </w:tcPr>
     </w:tblStylePr>
-    <w:tblStylePr w:type="lastCol">
-      <w:rPr>
-        <w:i/>
-        <w:color w:val="404040"/>
-      </w:rPr>
-      <w:pPr>
-        <w:pBdr/>
-        <w:spacing/>
-        <w:ind/>
-      </w:pPr>
-      <w:tblPr>
-        <w:tblBorders/>
-      </w:tblPr>
-      <w:tcPr>
-        <w:shd w:color="ffffff"/>
-        <w:tcBorders>
-          <w:top w:val="none" w:color="000000" w:sz="4" w:space="0"/>
-          <w:left w:val="none" w:color="000000" w:sz="4" w:space="0"/>
-          <w:bottom w:val="none" w:color="000000" w:sz="4" w:space="0"/>
-          <w:right w:val="none" w:color="000000" w:sz="4" w:space="0"/>
-        </w:tcBorders>
-      </w:tcPr>
-    </w:tblStylePr>
-    <w:tblStylePr w:type="lastRow">
+    <w:tblStylePr w:type="firstRow">
       <w:rPr>
         <w:b/>
         <w:color w:val="404040"/>
@@ -7596,6 +7597,52 @@
         </w:tcBorders>
       </w:tcPr>
     </w:tblStylePr>
+    <w:tblStylePr w:type="lastCol">
+      <w:rPr>
+        <w:i/>
+        <w:color w:val="404040"/>
+      </w:rPr>
+      <w:pPr>
+        <w:pBdr/>
+        <w:spacing/>
+        <w:ind/>
+      </w:pPr>
+      <w:tblPr>
+        <w:tblBorders/>
+      </w:tblPr>
+      <w:tcPr>
+        <w:shd w:val="clear" w:color="ffffff"/>
+        <w:tcBorders>
+          <w:top w:val="none" w:color="000000" w:sz="4" w:space="0"/>
+          <w:left w:val="none" w:color="000000" w:sz="4" w:space="0"/>
+          <w:bottom w:val="none" w:color="000000" w:sz="4" w:space="0"/>
+          <w:right w:val="none" w:color="000000" w:sz="4" w:space="0"/>
+        </w:tcBorders>
+      </w:tcPr>
+    </w:tblStylePr>
+    <w:tblStylePr w:type="lastRow">
+      <w:rPr>
+        <w:b/>
+        <w:color w:val="404040"/>
+      </w:rPr>
+      <w:pPr>
+        <w:pBdr/>
+        <w:spacing/>
+        <w:ind/>
+      </w:pPr>
+      <w:tblPr>
+        <w:tblBorders/>
+      </w:tblPr>
+      <w:tcPr>
+        <w:shd w:val="clear" w:color="ffffff"/>
+        <w:tcBorders>
+          <w:top w:val="none" w:color="000000" w:sz="4" w:space="0"/>
+          <w:left w:val="none" w:color="000000" w:sz="4" w:space="0"/>
+          <w:bottom w:val="none" w:color="000000" w:sz="4" w:space="0"/>
+          <w:right w:val="none" w:color="000000" w:sz="4" w:space="0"/>
+        </w:tcBorders>
+      </w:tcPr>
+    </w:tblStylePr>
     <w:tblStylePr w:type="nwCell">
       <w:pPr>
         <w:pBdr/>
@@ -7662,9 +7709,9 @@
       </w:tcPr>
     </w:tblStylePr>
   </w:style>
-  <w:style w:type="table" w:styleId="74">
+  <w:style w:type="table" w:styleId="716">
     <w:name w:val="Grid Table 3 - Accent 5"/>
-    <w:basedOn w:val="618"/>
+    <w:basedOn w:val="835"/>
     <w:uiPriority w:val="99"/>
     <w:pPr>
       <w:pBdr/>
@@ -7763,29 +7810,6 @@
         <w:tblBorders/>
       </w:tblPr>
       <w:tcPr>
-        <w:shd w:color="ffffff"/>
-        <w:tcBorders>
-          <w:top w:val="none" w:color="000000" w:sz="4" w:space="0"/>
-          <w:left w:val="none" w:color="000000" w:sz="4" w:space="0"/>
-          <w:bottom w:val="none" w:color="000000" w:sz="4" w:space="0"/>
-          <w:right w:val="none" w:color="000000" w:sz="4" w:space="0"/>
-        </w:tcBorders>
-      </w:tcPr>
-    </w:tblStylePr>
-    <w:tblStylePr w:type="firstRow">
-      <w:rPr>
-        <w:b/>
-        <w:color w:val="404040"/>
-      </w:rPr>
-      <w:pPr>
-        <w:pBdr/>
-        <w:spacing/>
-        <w:ind/>
-      </w:pPr>
-      <w:tblPr>
-        <w:tblBorders/>
-      </w:tblPr>
-      <w:tcPr>
         <w:shd w:val="clear" w:color="ffffff"/>
         <w:tcBorders>
           <w:top w:val="none" w:color="000000" w:sz="4" w:space="0"/>
@@ -7795,30 +7819,7 @@
         </w:tcBorders>
       </w:tcPr>
     </w:tblStylePr>
-    <w:tblStylePr w:type="lastCol">
-      <w:rPr>
-        <w:i/>
-        <w:color w:val="404040"/>
-      </w:rPr>
-      <w:pPr>
-        <w:pBdr/>
-        <w:spacing/>
-        <w:ind/>
-      </w:pPr>
-      <w:tblPr>
-        <w:tblBorders/>
-      </w:tblPr>
-      <w:tcPr>
-        <w:shd w:color="ffffff"/>
-        <w:tcBorders>
-          <w:top w:val="none" w:color="000000" w:sz="4" w:space="0"/>
-          <w:left w:val="none" w:color="000000" w:sz="4" w:space="0"/>
-          <w:bottom w:val="none" w:color="000000" w:sz="4" w:space="0"/>
-          <w:right w:val="none" w:color="000000" w:sz="4" w:space="0"/>
-        </w:tcBorders>
-      </w:tcPr>
-    </w:tblStylePr>
-    <w:tblStylePr w:type="lastRow">
+    <w:tblStylePr w:type="firstRow">
       <w:rPr>
         <w:b/>
         <w:color w:val="404040"/>
@@ -7841,6 +7842,52 @@
         </w:tcBorders>
       </w:tcPr>
     </w:tblStylePr>
+    <w:tblStylePr w:type="lastCol">
+      <w:rPr>
+        <w:i/>
+        <w:color w:val="404040"/>
+      </w:rPr>
+      <w:pPr>
+        <w:pBdr/>
+        <w:spacing/>
+        <w:ind/>
+      </w:pPr>
+      <w:tblPr>
+        <w:tblBorders/>
+      </w:tblPr>
+      <w:tcPr>
+        <w:shd w:val="clear" w:color="ffffff"/>
+        <w:tcBorders>
+          <w:top w:val="none" w:color="000000" w:sz="4" w:space="0"/>
+          <w:left w:val="none" w:color="000000" w:sz="4" w:space="0"/>
+          <w:bottom w:val="none" w:color="000000" w:sz="4" w:space="0"/>
+          <w:right w:val="none" w:color="000000" w:sz="4" w:space="0"/>
+        </w:tcBorders>
+      </w:tcPr>
+    </w:tblStylePr>
+    <w:tblStylePr w:type="lastRow">
+      <w:rPr>
+        <w:b/>
+        <w:color w:val="404040"/>
+      </w:rPr>
+      <w:pPr>
+        <w:pBdr/>
+        <w:spacing/>
+        <w:ind/>
+      </w:pPr>
+      <w:tblPr>
+        <w:tblBorders/>
+      </w:tblPr>
+      <w:tcPr>
+        <w:shd w:val="clear" w:color="ffffff"/>
+        <w:tcBorders>
+          <w:top w:val="none" w:color="000000" w:sz="4" w:space="0"/>
+          <w:left w:val="none" w:color="000000" w:sz="4" w:space="0"/>
+          <w:bottom w:val="none" w:color="000000" w:sz="4" w:space="0"/>
+          <w:right w:val="none" w:color="000000" w:sz="4" w:space="0"/>
+        </w:tcBorders>
+      </w:tcPr>
+    </w:tblStylePr>
     <w:tblStylePr w:type="nwCell">
       <w:pPr>
         <w:pBdr/>
@@ -7907,9 +7954,9 @@
       </w:tcPr>
     </w:tblStylePr>
   </w:style>
-  <w:style w:type="table" w:styleId="75">
+  <w:style w:type="table" w:styleId="717">
     <w:name w:val="Grid Table 3 - Accent 6"/>
-    <w:basedOn w:val="618"/>
+    <w:basedOn w:val="835"/>
     <w:uiPriority w:val="99"/>
     <w:pPr>
       <w:pBdr/>
@@ -8008,29 +8055,6 @@
         <w:tblBorders/>
       </w:tblPr>
       <w:tcPr>
-        <w:shd w:color="ffffff"/>
-        <w:tcBorders>
-          <w:top w:val="none" w:color="000000" w:sz="4" w:space="0"/>
-          <w:left w:val="none" w:color="000000" w:sz="4" w:space="0"/>
-          <w:bottom w:val="none" w:color="000000" w:sz="4" w:space="0"/>
-          <w:right w:val="none" w:color="000000" w:sz="4" w:space="0"/>
-        </w:tcBorders>
-      </w:tcPr>
-    </w:tblStylePr>
-    <w:tblStylePr w:type="firstRow">
-      <w:rPr>
-        <w:b/>
-        <w:color w:val="404040"/>
-      </w:rPr>
-      <w:pPr>
-        <w:pBdr/>
-        <w:spacing/>
-        <w:ind/>
-      </w:pPr>
-      <w:tblPr>
-        <w:tblBorders/>
-      </w:tblPr>
-      <w:tcPr>
         <w:shd w:val="clear" w:color="ffffff"/>
         <w:tcBorders>
           <w:top w:val="none" w:color="000000" w:sz="4" w:space="0"/>
@@ -8040,30 +8064,7 @@
         </w:tcBorders>
       </w:tcPr>
     </w:tblStylePr>
-    <w:tblStylePr w:type="lastCol">
-      <w:rPr>
-        <w:i/>
-        <w:color w:val="404040"/>
-      </w:rPr>
-      <w:pPr>
-        <w:pBdr/>
-        <w:spacing/>
-        <w:ind/>
-      </w:pPr>
-      <w:tblPr>
-        <w:tblBorders/>
-      </w:tblPr>
-      <w:tcPr>
-        <w:shd w:color="ffffff"/>
-        <w:tcBorders>
-          <w:top w:val="none" w:color="000000" w:sz="4" w:space="0"/>
-          <w:left w:val="none" w:color="000000" w:sz="4" w:space="0"/>
-          <w:bottom w:val="none" w:color="000000" w:sz="4" w:space="0"/>
-          <w:right w:val="none" w:color="000000" w:sz="4" w:space="0"/>
-        </w:tcBorders>
-      </w:tcPr>
-    </w:tblStylePr>
-    <w:tblStylePr w:type="lastRow">
+    <w:tblStylePr w:type="firstRow">
       <w:rPr>
         <w:b/>
         <w:color w:val="404040"/>
@@ -8086,6 +8087,52 @@
         </w:tcBorders>
       </w:tcPr>
     </w:tblStylePr>
+    <w:tblStylePr w:type="lastCol">
+      <w:rPr>
+        <w:i/>
+        <w:color w:val="404040"/>
+      </w:rPr>
+      <w:pPr>
+        <w:pBdr/>
+        <w:spacing/>
+        <w:ind/>
+      </w:pPr>
+      <w:tblPr>
+        <w:tblBorders/>
+      </w:tblPr>
+      <w:tcPr>
+        <w:shd w:val="clear" w:color="ffffff"/>
+        <w:tcBorders>
+          <w:top w:val="none" w:color="000000" w:sz="4" w:space="0"/>
+          <w:left w:val="none" w:color="000000" w:sz="4" w:space="0"/>
+          <w:bottom w:val="none" w:color="000000" w:sz="4" w:space="0"/>
+          <w:right w:val="none" w:color="000000" w:sz="4" w:space="0"/>
+        </w:tcBorders>
+      </w:tcPr>
+    </w:tblStylePr>
+    <w:tblStylePr w:type="lastRow">
+      <w:rPr>
+        <w:b/>
+        <w:color w:val="404040"/>
+      </w:rPr>
+      <w:pPr>
+        <w:pBdr/>
+        <w:spacing/>
+        <w:ind/>
+      </w:pPr>
+      <w:tblPr>
+        <w:tblBorders/>
+      </w:tblPr>
+      <w:tcPr>
+        <w:shd w:val="clear" w:color="ffffff"/>
+        <w:tcBorders>
+          <w:top w:val="none" w:color="000000" w:sz="4" w:space="0"/>
+          <w:left w:val="none" w:color="000000" w:sz="4" w:space="0"/>
+          <w:bottom w:val="none" w:color="000000" w:sz="4" w:space="0"/>
+          <w:right w:val="none" w:color="000000" w:sz="4" w:space="0"/>
+        </w:tcBorders>
+      </w:tcPr>
+    </w:tblStylePr>
     <w:tblStylePr w:type="nwCell">
       <w:pPr>
         <w:pBdr/>
@@ -8152,9 +8199,9 @@
       </w:tcPr>
     </w:tblStylePr>
   </w:style>
-  <w:style w:type="table" w:styleId="76">
+  <w:style w:type="table" w:styleId="718">
     <w:name w:val="Grid Table 4"/>
-    <w:basedOn w:val="618"/>
+    <w:basedOn w:val="835"/>
     <w:uiPriority w:val="59"/>
     <w:pPr>
       <w:pBdr/>
@@ -8385,9 +8432,9 @@
       </w:tcPr>
     </w:tblStylePr>
   </w:style>
-  <w:style w:type="table" w:styleId="77">
+  <w:style w:type="table" w:styleId="719">
     <w:name w:val="Grid Table 4 - Accent 1"/>
-    <w:basedOn w:val="618"/>
+    <w:basedOn w:val="835"/>
     <w:uiPriority w:val="59"/>
     <w:pPr>
       <w:pBdr/>
@@ -8618,9 +8665,9 @@
       </w:tcPr>
     </w:tblStylePr>
   </w:style>
-  <w:style w:type="table" w:styleId="78">
+  <w:style w:type="table" w:styleId="720">
     <w:name w:val="Grid Table 4 - Accent 2"/>
-    <w:basedOn w:val="618"/>
+    <w:basedOn w:val="835"/>
     <w:uiPriority w:val="59"/>
     <w:pPr>
       <w:pBdr/>
@@ -8851,9 +8898,9 @@
       </w:tcPr>
     </w:tblStylePr>
   </w:style>
-  <w:style w:type="table" w:styleId="79">
+  <w:style w:type="table" w:styleId="721">
     <w:name w:val="Grid Table 4 - Accent 3"/>
-    <w:basedOn w:val="618"/>
+    <w:basedOn w:val="835"/>
     <w:uiPriority w:val="59"/>
     <w:pPr>
       <w:pBdr/>
@@ -9084,9 +9131,9 @@
       </w:tcPr>
     </w:tblStylePr>
   </w:style>
-  <w:style w:type="table" w:styleId="80">
+  <w:style w:type="table" w:styleId="722">
     <w:name w:val="Grid Table 4 - Accent 4"/>
-    <w:basedOn w:val="618"/>
+    <w:basedOn w:val="835"/>
     <w:uiPriority w:val="59"/>
     <w:pPr>
       <w:pBdr/>
@@ -9317,9 +9364,9 @@
       </w:tcPr>
     </w:tblStylePr>
   </w:style>
-  <w:style w:type="table" w:styleId="81">
+  <w:style w:type="table" w:styleId="723">
     <w:name w:val="Grid Table 4 - Accent 5"/>
-    <w:basedOn w:val="618"/>
+    <w:basedOn w:val="835"/>
     <w:uiPriority w:val="59"/>
     <w:pPr>
       <w:pBdr/>
@@ -9550,9 +9597,9 @@
       </w:tcPr>
     </w:tblStylePr>
   </w:style>
-  <w:style w:type="table" w:styleId="82">
+  <w:style w:type="table" w:styleId="724">
     <w:name w:val="Grid Table 4 - Accent 6"/>
-    <w:basedOn w:val="618"/>
+    <w:basedOn w:val="835"/>
     <w:uiPriority w:val="59"/>
     <w:pPr>
       <w:pBdr/>
@@ -9783,9 +9830,9 @@
       </w:tcPr>
     </w:tblStylePr>
   </w:style>
-  <w:style w:type="table" w:styleId="83">
+  <w:style w:type="table" w:styleId="725">
     <w:name w:val="Grid Table 5 Dark"/>
-    <w:basedOn w:val="618"/>
+    <w:basedOn w:val="835"/>
     <w:uiPriority w:val="99"/>
     <w:pPr>
       <w:pBdr/>
@@ -10011,9 +10058,9 @@
       </w:tcPr>
     </w:tblStylePr>
   </w:style>
-  <w:style w:type="table" w:styleId="84">
+  <w:style w:type="table" w:styleId="726">
     <w:name w:val="Grid Table 5 Dark- Accent 1"/>
-    <w:basedOn w:val="618"/>
+    <w:basedOn w:val="835"/>
     <w:uiPriority w:val="99"/>
     <w:pPr>
       <w:pBdr/>
@@ -10239,9 +10286,9 @@
       </w:tcPr>
     </w:tblStylePr>
   </w:style>
-  <w:style w:type="table" w:styleId="85">
+  <w:style w:type="table" w:styleId="727">
     <w:name w:val="Grid Table 5 Dark - Accent 2"/>
-    <w:basedOn w:val="618"/>
+    <w:basedOn w:val="835"/>
     <w:uiPriority w:val="99"/>
     <w:pPr>
       <w:pBdr/>
@@ -10467,9 +10514,9 @@
       </w:tcPr>
     </w:tblStylePr>
   </w:style>
-  <w:style w:type="table" w:styleId="86">
+  <w:style w:type="table" w:styleId="728">
     <w:name w:val="Grid Table 5 Dark - Accent 3"/>
-    <w:basedOn w:val="618"/>
+    <w:basedOn w:val="835"/>
     <w:uiPriority w:val="99"/>
     <w:pPr>
       <w:pBdr/>
@@ -10695,9 +10742,9 @@
       </w:tcPr>
     </w:tblStylePr>
   </w:style>
-  <w:style w:type="table" w:styleId="87">
+  <w:style w:type="table" w:styleId="729">
     <w:name w:val="Grid Table 5 Dark- Accent 4"/>
-    <w:basedOn w:val="618"/>
+    <w:basedOn w:val="835"/>
     <w:uiPriority w:val="99"/>
     <w:pPr>
       <w:pBdr/>
@@ -10923,9 +10970,9 @@
       </w:tcPr>
     </w:tblStylePr>
   </w:style>
-  <w:style w:type="table" w:styleId="88">
+  <w:style w:type="table" w:styleId="730">
     <w:name w:val="Grid Table 5 Dark - Accent 5"/>
-    <w:basedOn w:val="618"/>
+    <w:basedOn w:val="835"/>
     <w:uiPriority w:val="99"/>
     <w:pPr>
       <w:pBdr/>
@@ -11151,9 +11198,9 @@
       </w:tcPr>
     </w:tblStylePr>
   </w:style>
-  <w:style w:type="table" w:styleId="89">
+  <w:style w:type="table" w:styleId="731">
     <w:name w:val="Grid Table 5 Dark - Accent 6"/>
-    <w:basedOn w:val="618"/>
+    <w:basedOn w:val="835"/>
     <w:uiPriority w:val="99"/>
     <w:pPr>
       <w:pBdr/>
@@ -11379,9 +11426,9 @@
       </w:tcPr>
     </w:tblStylePr>
   </w:style>
-  <w:style w:type="table" w:styleId="90">
+  <w:style w:type="table" w:styleId="732">
     <w:name w:val="Grid Table 6 Colorful"/>
-    <w:basedOn w:val="618"/>
+    <w:basedOn w:val="835"/>
     <w:uiPriority w:val="99"/>
     <w:pPr>
       <w:pBdr/>
@@ -11609,9 +11656,9 @@
       </w:tcPr>
     </w:tblStylePr>
   </w:style>
-  <w:style w:type="table" w:styleId="91">
+  <w:style w:type="table" w:styleId="733">
     <w:name w:val="Grid Table 6 Colorful - Accent 1"/>
-    <w:basedOn w:val="618"/>
+    <w:basedOn w:val="835"/>
     <w:uiPriority w:val="99"/>
     <w:pPr>
       <w:pBdr/>
@@ -11839,9 +11886,9 @@
       </w:tcPr>
     </w:tblStylePr>
   </w:style>
-  <w:style w:type="table" w:styleId="92">
+  <w:style w:type="table" w:styleId="734">
     <w:name w:val="Grid Table 6 Colorful - Accent 2"/>
-    <w:basedOn w:val="618"/>
+    <w:basedOn w:val="835"/>
     <w:uiPriority w:val="99"/>
     <w:pPr>
       <w:pBdr/>
@@ -12069,9 +12116,9 @@
       </w:tcPr>
     </w:tblStylePr>
   </w:style>
-  <w:style w:type="table" w:styleId="93">
+  <w:style w:type="table" w:styleId="735">
     <w:name w:val="Grid Table 6 Colorful - Accent 3"/>
-    <w:basedOn w:val="618"/>
+    <w:basedOn w:val="835"/>
     <w:uiPriority w:val="99"/>
     <w:pPr>
       <w:pBdr/>
@@ -12299,9 +12346,9 @@
       </w:tcPr>
     </w:tblStylePr>
   </w:style>
-  <w:style w:type="table" w:styleId="94">
+  <w:style w:type="table" w:styleId="736">
     <w:name w:val="Grid Table 6 Colorful - Accent 4"/>
-    <w:basedOn w:val="618"/>
+    <w:basedOn w:val="835"/>
     <w:uiPriority w:val="99"/>
     <w:pPr>
       <w:pBdr/>
@@ -12529,9 +12576,9 @@
       </w:tcPr>
     </w:tblStylePr>
   </w:style>
-  <w:style w:type="table" w:styleId="95">
+  <w:style w:type="table" w:styleId="737">
     <w:name w:val="Grid Table 6 Colorful - Accent 5"/>
-    <w:basedOn w:val="618"/>
+    <w:basedOn w:val="835"/>
     <w:uiPriority w:val="99"/>
     <w:pPr>
       <w:pBdr/>
@@ -12759,9 +12806,9 @@
       </w:tcPr>
     </w:tblStylePr>
   </w:style>
-  <w:style w:type="table" w:styleId="96">
+  <w:style w:type="table" w:styleId="738">
     <w:name w:val="Grid Table 6 Colorful - Accent 6"/>
-    <w:basedOn w:val="618"/>
+    <w:basedOn w:val="835"/>
     <w:uiPriority w:val="99"/>
     <w:pPr>
       <w:pBdr/>
@@ -12989,9 +13036,9 @@
       </w:tcPr>
     </w:tblStylePr>
   </w:style>
-  <w:style w:type="table" w:styleId="97">
+  <w:style w:type="table" w:styleId="739">
     <w:name w:val="Grid Table 7 Colorful"/>
-    <w:basedOn w:val="618"/>
+    <w:basedOn w:val="835"/>
     <w:uiPriority w:val="99"/>
     <w:pPr>
       <w:pBdr/>
@@ -13093,11 +13140,11 @@
         <w:tblBorders/>
       </w:tblPr>
       <w:tcPr>
-        <w:shd w:color="ffffff"/>
+        <w:shd w:val="clear" w:color="ffffff"/>
         <w:tcBorders>
-          <w:top w:val="none"/>
-          <w:left w:val="none"/>
-          <w:bottom w:val="none"/>
+          <w:top w:val="none" w:color="000000" w:sz="4" w:space="0"/>
+          <w:left w:val="none" w:color="000000" w:sz="4" w:space="0"/>
+          <w:bottom w:val="none" w:color="000000" w:sz="4" w:space="0"/>
           <w:right w:val="single" w:color="000000" w:themeColor="text1" w:themeTint="80" w:sz="4" w:space="0"/>
         </w:tcBorders>
       </w:tcPr>
@@ -13120,10 +13167,10 @@
       <w:tcPr>
         <w:shd w:val="clear" w:color="ffffff" w:themeColor="light1" w:fill="ffffff" w:themeFill="light1"/>
         <w:tcBorders>
-          <w:top w:val="none"/>
-          <w:left w:val="none"/>
+          <w:top w:val="none" w:color="000000" w:sz="4" w:space="0"/>
+          <w:left w:val="none" w:color="000000" w:sz="4" w:space="0"/>
           <w:bottom w:val="single" w:color="000000" w:themeColor="text1" w:themeTint="80" w:sz="4" w:space="0"/>
-          <w:right w:val="none"/>
+          <w:right w:val="none" w:color="000000" w:sz="4" w:space="0"/>
         </w:tcBorders>
       </w:tcPr>
     </w:tblStylePr>
@@ -13143,12 +13190,12 @@
         <w:tblBorders/>
       </w:tblPr>
       <w:tcPr>
-        <w:shd w:color="ffffff"/>
+        <w:shd w:val="clear" w:color="ffffff"/>
         <w:tcBorders>
-          <w:top w:val="none"/>
+          <w:top w:val="none" w:color="000000" w:sz="4" w:space="0"/>
           <w:left w:val="single" w:color="000000" w:themeColor="text1" w:themeTint="80" w:sz="4" w:space="0"/>
-          <w:bottom w:val="none"/>
-          <w:right w:val="none"/>
+          <w:bottom w:val="none" w:color="000000" w:sz="4" w:space="0"/>
+          <w:right w:val="none" w:color="000000" w:sz="4" w:space="0"/>
         </w:tcBorders>
       </w:tcPr>
     </w:tblStylePr>
@@ -13171,9 +13218,9 @@
         <w:shd w:val="clear" w:color="ffffff" w:themeColor="light1" w:fill="ffffff" w:themeFill="light1"/>
         <w:tcBorders>
           <w:top w:val="single" w:color="000000" w:themeColor="text1" w:themeTint="80" w:sz="4" w:space="0"/>
-          <w:left w:val="none"/>
-          <w:bottom w:val="none"/>
-          <w:right w:val="none"/>
+          <w:left w:val="none" w:color="000000" w:sz="4" w:space="0"/>
+          <w:bottom w:val="none" w:color="000000" w:sz="4" w:space="0"/>
+          <w:right w:val="none" w:color="000000" w:sz="4" w:space="0"/>
         </w:tcBorders>
       </w:tcPr>
     </w:tblStylePr>
@@ -13243,9 +13290,9 @@
       </w:tcPr>
     </w:tblStylePr>
   </w:style>
-  <w:style w:type="table" w:styleId="98">
+  <w:style w:type="table" w:styleId="740">
     <w:name w:val="Grid Table 7 Colorful - Accent 1"/>
-    <w:basedOn w:val="618"/>
+    <w:basedOn w:val="835"/>
     <w:uiPriority w:val="99"/>
     <w:pPr>
       <w:pBdr/>
@@ -13347,11 +13394,11 @@
         <w:tblBorders/>
       </w:tblPr>
       <w:tcPr>
-        <w:shd w:color="ffffff"/>
+        <w:shd w:val="clear" w:color="ffffff"/>
         <w:tcBorders>
-          <w:top w:val="none"/>
-          <w:left w:val="none"/>
-          <w:bottom w:val="none"/>
+          <w:top w:val="none" w:color="000000" w:sz="4" w:space="0"/>
+          <w:left w:val="none" w:color="000000" w:sz="4" w:space="0"/>
+          <w:bottom w:val="none" w:color="000000" w:sz="4" w:space="0"/>
           <w:right w:val="single" w:color="000000" w:themeColor="accent1" w:themeTint="80" w:sz="4" w:space="0"/>
         </w:tcBorders>
       </w:tcPr>
@@ -13374,10 +13421,10 @@
       <w:tcPr>
         <w:shd w:val="clear" w:color="ffffff" w:themeColor="light1" w:fill="ffffff" w:themeFill="light1"/>
         <w:tcBorders>
-          <w:top w:val="none"/>
-          <w:left w:val="none"/>
+          <w:top w:val="none" w:color="000000" w:sz="4" w:space="0"/>
+          <w:left w:val="none" w:color="000000" w:sz="4" w:space="0"/>
           <w:bottom w:val="single" w:color="000000" w:themeColor="accent1" w:themeTint="80" w:sz="4" w:space="0"/>
-          <w:right w:val="none"/>
+          <w:right w:val="none" w:color="000000" w:sz="4" w:space="0"/>
         </w:tcBorders>
       </w:tcPr>
     </w:tblStylePr>
@@ -13397,12 +13444,12 @@
         <w:tblBorders/>
       </w:tblPr>
       <w:tcPr>
-        <w:shd w:color="ffffff"/>
+        <w:shd w:val="clear" w:color="ffffff"/>
         <w:tcBorders>
-          <w:top w:val="none"/>
+          <w:top w:val="none" w:color="000000" w:sz="4" w:space="0"/>
           <w:left w:val="single" w:color="000000" w:themeColor="accent1" w:themeTint="80" w:sz="4" w:space="0"/>
-          <w:bottom w:val="none"/>
-          <w:right w:val="none"/>
+          <w:bottom w:val="none" w:color="000000" w:sz="4" w:space="0"/>
+          <w:right w:val="none" w:color="000000" w:sz="4" w:space="0"/>
         </w:tcBorders>
       </w:tcPr>
     </w:tblStylePr>
@@ -13425,9 +13472,9 @@
         <w:shd w:val="clear" w:color="ffffff" w:themeColor="light1" w:fill="ffffff" w:themeFill="light1"/>
         <w:tcBorders>
           <w:top w:val="single" w:color="000000" w:themeColor="accent1" w:themeTint="80" w:sz="4" w:space="0"/>
-          <w:left w:val="none"/>
-          <w:bottom w:val="none"/>
-          <w:right w:val="none"/>
+          <w:left w:val="none" w:color="000000" w:sz="4" w:space="0"/>
+          <w:bottom w:val="none" w:color="000000" w:sz="4" w:space="0"/>
+          <w:right w:val="none" w:color="000000" w:sz="4" w:space="0"/>
         </w:tcBorders>
       </w:tcPr>
     </w:tblStylePr>
@@ -13497,9 +13544,9 @@
       </w:tcPr>
     </w:tblStylePr>
   </w:style>
-  <w:style w:type="table" w:styleId="99">
+  <w:style w:type="table" w:styleId="741">
     <w:name w:val="Grid Table 7 Colorful - Accent 2"/>
-    <w:basedOn w:val="618"/>
+    <w:basedOn w:val="835"/>
     <w:uiPriority w:val="99"/>
     <w:pPr>
       <w:pBdr/>
@@ -13601,11 +13648,11 @@
         <w:tblBorders/>
       </w:tblPr>
       <w:tcPr>
-        <w:shd w:color="ffffff"/>
+        <w:shd w:val="clear" w:color="ffffff"/>
         <w:tcBorders>
-          <w:top w:val="none"/>
-          <w:left w:val="none"/>
-          <w:bottom w:val="none"/>
+          <w:top w:val="none" w:color="000000" w:sz="4" w:space="0"/>
+          <w:left w:val="none" w:color="000000" w:sz="4" w:space="0"/>
+          <w:bottom w:val="none" w:color="000000" w:sz="4" w:space="0"/>
           <w:right w:val="single" w:color="000000" w:themeColor="accent2" w:themeTint="97" w:sz="4" w:space="0"/>
         </w:tcBorders>
       </w:tcPr>
@@ -13628,10 +13675,10 @@
       <w:tcPr>
         <w:shd w:val="clear" w:color="ffffff" w:themeColor="light1" w:fill="ffffff" w:themeFill="light1"/>
         <w:tcBorders>
-          <w:top w:val="none"/>
-          <w:left w:val="none"/>
+          <w:top w:val="none" w:color="000000" w:sz="4" w:space="0"/>
+          <w:left w:val="none" w:color="000000" w:sz="4" w:space="0"/>
           <w:bottom w:val="single" w:color="000000" w:themeColor="accent2" w:themeTint="97" w:sz="4" w:space="0"/>
-          <w:right w:val="none"/>
+          <w:right w:val="none" w:color="000000" w:sz="4" w:space="0"/>
         </w:tcBorders>
       </w:tcPr>
     </w:tblStylePr>
@@ -13651,12 +13698,12 @@
         <w:tblBorders/>
       </w:tblPr>
       <w:tcPr>
-        <w:shd w:color="ffffff"/>
+        <w:shd w:val="clear" w:color="ffffff"/>
         <w:tcBorders>
-          <w:top w:val="none"/>
+          <w:top w:val="none" w:color="000000" w:sz="4" w:space="0"/>
           <w:left w:val="single" w:color="000000" w:themeColor="accent2" w:themeTint="97" w:sz="4" w:space="0"/>
-          <w:bottom w:val="none"/>
-          <w:right w:val="none"/>
+          <w:bottom w:val="none" w:color="000000" w:sz="4" w:space="0"/>
+          <w:right w:val="none" w:color="000000" w:sz="4" w:space="0"/>
         </w:tcBorders>
       </w:tcPr>
     </w:tblStylePr>
@@ -13679,9 +13726,9 @@
         <w:shd w:val="clear" w:color="ffffff" w:themeColor="light1" w:fill="ffffff" w:themeFill="light1"/>
         <w:tcBorders>
           <w:top w:val="single" w:color="000000" w:themeColor="accent2" w:themeTint="97" w:sz="4" w:space="0"/>
-          <w:left w:val="none"/>
-          <w:bottom w:val="none"/>
-          <w:right w:val="none"/>
+          <w:left w:val="none" w:color="000000" w:sz="4" w:space="0"/>
+          <w:bottom w:val="none" w:color="000000" w:sz="4" w:space="0"/>
+          <w:right w:val="none" w:color="000000" w:sz="4" w:space="0"/>
         </w:tcBorders>
       </w:tcPr>
     </w:tblStylePr>
@@ -13751,9 +13798,9 @@
       </w:tcPr>
     </w:tblStylePr>
   </w:style>
-  <w:style w:type="table" w:styleId="100">
+  <w:style w:type="table" w:styleId="742">
     <w:name w:val="Grid Table 7 Colorful - Accent 3"/>
-    <w:basedOn w:val="618"/>
+    <w:basedOn w:val="835"/>
     <w:uiPriority w:val="99"/>
     <w:pPr>
       <w:pBdr/>
@@ -13855,11 +13902,11 @@
         <w:tblBorders/>
       </w:tblPr>
       <w:tcPr>
-        <w:shd w:color="ffffff"/>
+        <w:shd w:val="clear" w:color="ffffff"/>
         <w:tcBorders>
-          <w:top w:val="none"/>
-          <w:left w:val="none"/>
-          <w:bottom w:val="none"/>
+          <w:top w:val="none" w:color="000000" w:sz="4" w:space="0"/>
+          <w:left w:val="none" w:color="000000" w:sz="4" w:space="0"/>
+          <w:bottom w:val="none" w:color="000000" w:sz="4" w:space="0"/>
           <w:right w:val="single" w:color="000000" w:themeColor="accent3" w:themeTint="FE" w:sz="4" w:space="0"/>
         </w:tcBorders>
       </w:tcPr>
@@ -13882,10 +13929,10 @@
       <w:tcPr>
         <w:shd w:val="clear" w:color="ffffff" w:themeColor="light1" w:fill="ffffff" w:themeFill="light1"/>
         <w:tcBorders>
-          <w:top w:val="none"/>
-          <w:left w:val="none"/>
+          <w:top w:val="none" w:color="000000" w:sz="4" w:space="0"/>
+          <w:left w:val="none" w:color="000000" w:sz="4" w:space="0"/>
           <w:bottom w:val="single" w:color="000000" w:themeColor="accent3" w:themeTint="FE" w:sz="4" w:space="0"/>
-          <w:right w:val="none"/>
+          <w:right w:val="none" w:color="000000" w:sz="4" w:space="0"/>
         </w:tcBorders>
       </w:tcPr>
     </w:tblStylePr>
@@ -13905,12 +13952,12 @@
         <w:tblBorders/>
       </w:tblPr>
       <w:tcPr>
-        <w:shd w:color="ffffff"/>
+        <w:shd w:val="clear" w:color="ffffff"/>
         <w:tcBorders>
-          <w:top w:val="none"/>
+          <w:top w:val="none" w:color="000000" w:sz="4" w:space="0"/>
           <w:left w:val="single" w:color="000000" w:themeColor="accent3" w:themeTint="FE" w:sz="4" w:space="0"/>
-          <w:bottom w:val="none"/>
-          <w:right w:val="none"/>
+          <w:bottom w:val="none" w:color="000000" w:sz="4" w:space="0"/>
+          <w:right w:val="none" w:color="000000" w:sz="4" w:space="0"/>
         </w:tcBorders>
       </w:tcPr>
     </w:tblStylePr>
@@ -13933,9 +13980,9 @@
         <w:shd w:val="clear" w:color="ffffff" w:themeColor="light1" w:fill="ffffff" w:themeFill="light1"/>
         <w:tcBorders>
           <w:top w:val="single" w:color="000000" w:themeColor="accent3" w:themeTint="FE" w:sz="4" w:space="0"/>
-          <w:left w:val="none"/>
-          <w:bottom w:val="none"/>
-          <w:right w:val="none"/>
+          <w:left w:val="none" w:color="000000" w:sz="4" w:space="0"/>
+          <w:bottom w:val="none" w:color="000000" w:sz="4" w:space="0"/>
+          <w:right w:val="none" w:color="000000" w:sz="4" w:space="0"/>
         </w:tcBorders>
       </w:tcPr>
     </w:tblStylePr>
@@ -14005,9 +14052,9 @@
       </w:tcPr>
     </w:tblStylePr>
   </w:style>
-  <w:style w:type="table" w:styleId="101">
+  <w:style w:type="table" w:styleId="743">
     <w:name w:val="Grid Table 7 Colorful - Accent 4"/>
-    <w:basedOn w:val="618"/>
+    <w:basedOn w:val="835"/>
     <w:uiPriority w:val="99"/>
     <w:pPr>
       <w:pBdr/>
@@ -14109,11 +14156,11 @@
         <w:tblBorders/>
       </w:tblPr>
       <w:tcPr>
-        <w:shd w:color="ffffff"/>
+        <w:shd w:val="clear" w:color="ffffff"/>
         <w:tcBorders>
-          <w:top w:val="none"/>
-          <w:left w:val="none"/>
-          <w:bottom w:val="none"/>
+          <w:top w:val="none" w:color="000000" w:sz="4" w:space="0"/>
+          <w:left w:val="none" w:color="000000" w:sz="4" w:space="0"/>
+          <w:bottom w:val="none" w:color="000000" w:sz="4" w:space="0"/>
           <w:right w:val="single" w:color="000000" w:themeColor="accent4" w:themeTint="9A" w:sz="4" w:space="0"/>
         </w:tcBorders>
       </w:tcPr>
@@ -14136,10 +14183,10 @@
       <w:tcPr>
         <w:shd w:val="clear" w:color="ffffff" w:themeColor="light1" w:fill="ffffff" w:themeFill="light1"/>
         <w:tcBorders>
-          <w:top w:val="none"/>
-          <w:left w:val="none"/>
+          <w:top w:val="none" w:color="000000" w:sz="4" w:space="0"/>
+          <w:left w:val="none" w:color="000000" w:sz="4" w:space="0"/>
           <w:bottom w:val="single" w:color="000000" w:themeColor="accent4" w:themeTint="9A" w:sz="4" w:space="0"/>
-          <w:right w:val="none"/>
+          <w:right w:val="none" w:color="000000" w:sz="4" w:space="0"/>
         </w:tcBorders>
       </w:tcPr>
     </w:tblStylePr>
@@ -14159,12 +14206,12 @@
         <w:tblBorders/>
       </w:tblPr>
       <w:tcPr>
-        <w:shd w:color="ffffff"/>
+        <w:shd w:val="clear" w:color="ffffff"/>
         <w:tcBorders>
-          <w:top w:val="none"/>
+          <w:top w:val="none" w:color="000000" w:sz="4" w:space="0"/>
           <w:left w:val="single" w:color="000000" w:themeColor="accent4" w:themeTint="9A" w:sz="4" w:space="0"/>
-          <w:bottom w:val="none"/>
-          <w:right w:val="none"/>
+          <w:bottom w:val="none" w:color="000000" w:sz="4" w:space="0"/>
+          <w:right w:val="none" w:color="000000" w:sz="4" w:space="0"/>
         </w:tcBorders>
       </w:tcPr>
     </w:tblStylePr>
@@ -14187,9 +14234,9 @@
         <w:shd w:val="clear" w:color="ffffff" w:themeColor="light1" w:fill="ffffff" w:themeFill="light1"/>
         <w:tcBorders>
           <w:top w:val="single" w:color="000000" w:themeColor="accent4" w:themeTint="9A" w:sz="4" w:space="0"/>
-          <w:left w:val="none"/>
-          <w:bottom w:val="none"/>
-          <w:right w:val="none"/>
+          <w:left w:val="none" w:color="000000" w:sz="4" w:space="0"/>
+          <w:bottom w:val="none" w:color="000000" w:sz="4" w:space="0"/>
+          <w:right w:val="none" w:color="000000" w:sz="4" w:space="0"/>
         </w:tcBorders>
       </w:tcPr>
     </w:tblStylePr>
@@ -14259,9 +14306,9 @@
       </w:tcPr>
     </w:tblStylePr>
   </w:style>
-  <w:style w:type="table" w:styleId="102">
+  <w:style w:type="table" w:styleId="744">
     <w:name w:val="Grid Table 7 Colorful - Accent 5"/>
-    <w:basedOn w:val="618"/>
+    <w:basedOn w:val="835"/>
     <w:uiPriority w:val="99"/>
     <w:pPr>
       <w:pBdr/>
@@ -14363,11 +14410,11 @@
         <w:tblBorders/>
       </w:tblPr>
       <w:tcPr>
-        <w:shd w:color="ffffff"/>
+        <w:shd w:val="clear" w:color="ffffff"/>
         <w:tcBorders>
-          <w:top w:val="none"/>
-          <w:left w:val="none"/>
-          <w:bottom w:val="none"/>
+          <w:top w:val="none" w:color="000000" w:sz="4" w:space="0"/>
+          <w:left w:val="none" w:color="000000" w:sz="4" w:space="0"/>
+          <w:bottom w:val="none" w:color="000000" w:sz="4" w:space="0"/>
           <w:right w:val="single" w:color="000000" w:themeColor="accent5" w:themeTint="90" w:sz="4" w:space="0"/>
         </w:tcBorders>
       </w:tcPr>
@@ -14390,10 +14437,10 @@
       <w:tcPr>
         <w:shd w:val="clear" w:color="ffffff" w:themeColor="light1" w:fill="ffffff" w:themeFill="light1"/>
         <w:tcBorders>
-          <w:top w:val="none"/>
-          <w:left w:val="none"/>
+          <w:top w:val="none" w:color="000000" w:sz="4" w:space="0"/>
+          <w:left w:val="none" w:color="000000" w:sz="4" w:space="0"/>
           <w:bottom w:val="single" w:color="000000" w:themeColor="accent5" w:themeTint="90" w:sz="4" w:space="0"/>
-          <w:right w:val="none"/>
+          <w:right w:val="none" w:color="000000" w:sz="4" w:space="0"/>
         </w:tcBorders>
       </w:tcPr>
     </w:tblStylePr>
@@ -14413,12 +14460,12 @@
         <w:tblBorders/>
       </w:tblPr>
       <w:tcPr>
-        <w:shd w:color="ffffff"/>
+        <w:shd w:val="clear" w:color="ffffff"/>
         <w:tcBorders>
-          <w:top w:val="none"/>
+          <w:top w:val="none" w:color="000000" w:sz="4" w:space="0"/>
           <w:left w:val="single" w:color="000000" w:themeColor="accent5" w:themeTint="90" w:sz="4" w:space="0"/>
-          <w:bottom w:val="none"/>
-          <w:right w:val="none"/>
+          <w:bottom w:val="none" w:color="000000" w:sz="4" w:space="0"/>
+          <w:right w:val="none" w:color="000000" w:sz="4" w:space="0"/>
         </w:tcBorders>
       </w:tcPr>
     </w:tblStylePr>
@@ -14441,9 +14488,9 @@
         <w:shd w:val="clear" w:color="ffffff" w:themeColor="light1" w:fill="ffffff" w:themeFill="light1"/>
         <w:tcBorders>
           <w:top w:val="single" w:color="000000" w:themeColor="accent5" w:themeTint="90" w:sz="4" w:space="0"/>
-          <w:left w:val="none"/>
-          <w:bottom w:val="none"/>
-          <w:right w:val="none"/>
+          <w:left w:val="none" w:color="000000" w:sz="4" w:space="0"/>
+          <w:bottom w:val="none" w:color="000000" w:sz="4" w:space="0"/>
+          <w:right w:val="none" w:color="000000" w:sz="4" w:space="0"/>
         </w:tcBorders>
       </w:tcPr>
     </w:tblStylePr>
@@ -14513,9 +14560,9 @@
       </w:tcPr>
     </w:tblStylePr>
   </w:style>
-  <w:style w:type="table" w:styleId="103">
+  <w:style w:type="table" w:styleId="745">
     <w:name w:val="Grid Table 7 Colorful - Accent 6"/>
-    <w:basedOn w:val="618"/>
+    <w:basedOn w:val="835"/>
     <w:uiPriority w:val="99"/>
     <w:pPr>
       <w:pBdr/>
@@ -14617,11 +14664,11 @@
         <w:tblBorders/>
       </w:tblPr>
       <w:tcPr>
-        <w:shd w:color="ffffff"/>
+        <w:shd w:val="clear" w:color="ffffff"/>
         <w:tcBorders>
-          <w:top w:val="none"/>
-          <w:left w:val="none"/>
-          <w:bottom w:val="none"/>
+          <w:top w:val="none" w:color="000000" w:sz="4" w:space="0"/>
+          <w:left w:val="none" w:color="000000" w:sz="4" w:space="0"/>
+          <w:bottom w:val="none" w:color="000000" w:sz="4" w:space="0"/>
           <w:right w:val="single" w:color="000000" w:themeColor="accent6" w:themeTint="90" w:sz="4" w:space="0"/>
         </w:tcBorders>
       </w:tcPr>
@@ -14644,10 +14691,10 @@
       <w:tcPr>
         <w:shd w:val="clear" w:color="ffffff" w:themeColor="light1" w:fill="ffffff" w:themeFill="light1"/>
         <w:tcBorders>
-          <w:top w:val="none"/>
-          <w:left w:val="none"/>
+          <w:top w:val="none" w:color="000000" w:sz="4" w:space="0"/>
+          <w:left w:val="none" w:color="000000" w:sz="4" w:space="0"/>
           <w:bottom w:val="single" w:color="000000" w:themeColor="accent6" w:themeTint="90" w:sz="4" w:space="0"/>
-          <w:right w:val="none"/>
+          <w:right w:val="none" w:color="000000" w:sz="4" w:space="0"/>
         </w:tcBorders>
       </w:tcPr>
     </w:tblStylePr>
@@ -14667,12 +14714,12 @@
         <w:tblBorders/>
       </w:tblPr>
       <w:tcPr>
-        <w:shd w:color="ffffff"/>
+        <w:shd w:val="clear" w:color="ffffff"/>
         <w:tcBorders>
-          <w:top w:val="none"/>
+          <w:top w:val="none" w:color="000000" w:sz="4" w:space="0"/>
           <w:left w:val="single" w:color="000000" w:themeColor="accent6" w:themeTint="90" w:sz="4" w:space="0"/>
-          <w:bottom w:val="none"/>
-          <w:right w:val="none"/>
+          <w:bottom w:val="none" w:color="000000" w:sz="4" w:space="0"/>
+          <w:right w:val="none" w:color="000000" w:sz="4" w:space="0"/>
         </w:tcBorders>
       </w:tcPr>
     </w:tblStylePr>
@@ -14695,9 +14742,9 @@
         <w:shd w:val="clear" w:color="ffffff" w:themeColor="light1" w:fill="ffffff" w:themeFill="light1"/>
         <w:tcBorders>
           <w:top w:val="single" w:color="000000" w:themeColor="accent6" w:themeTint="90" w:sz="4" w:space="0"/>
-          <w:left w:val="none"/>
-          <w:bottom w:val="none"/>
-          <w:right w:val="none"/>
+          <w:left w:val="none" w:color="000000" w:sz="4" w:space="0"/>
+          <w:bottom w:val="none" w:color="000000" w:sz="4" w:space="0"/>
+          <w:right w:val="none" w:color="000000" w:sz="4" w:space="0"/>
         </w:tcBorders>
       </w:tcPr>
     </w:tblStylePr>
@@ -14767,9 +14814,9 @@
       </w:tcPr>
     </w:tblStylePr>
   </w:style>
-  <w:style w:type="table" w:styleId="104">
+  <w:style w:type="table" w:styleId="746">
     <w:name w:val="List Table 1 Light"/>
-    <w:basedOn w:val="618"/>
+    <w:basedOn w:val="835"/>
     <w:uiPriority w:val="99"/>
     <w:pPr>
       <w:pBdr/>
@@ -14983,9 +15030,9 @@
       </w:tcPr>
     </w:tblStylePr>
   </w:style>
-  <w:style w:type="table" w:styleId="105">
+  <w:style w:type="table" w:styleId="747">
     <w:name w:val="List Table 1 Light - Accent 1"/>
-    <w:basedOn w:val="618"/>
+    <w:basedOn w:val="835"/>
     <w:uiPriority w:val="99"/>
     <w:pPr>
       <w:pBdr/>
@@ -15199,9 +15246,9 @@
       </w:tcPr>
     </w:tblStylePr>
   </w:style>
-  <w:style w:type="table" w:styleId="106">
+  <w:style w:type="table" w:styleId="748">
     <w:name w:val="List Table 1 Light - Accent 2"/>
-    <w:basedOn w:val="618"/>
+    <w:basedOn w:val="835"/>
     <w:uiPriority w:val="99"/>
     <w:pPr>
       <w:pBdr/>
@@ -15415,9 +15462,9 @@
       </w:tcPr>
     </w:tblStylePr>
   </w:style>
-  <w:style w:type="table" w:styleId="107">
+  <w:style w:type="table" w:styleId="749">
     <w:name w:val="List Table 1 Light - Accent 3"/>
-    <w:basedOn w:val="618"/>
+    <w:basedOn w:val="835"/>
     <w:uiPriority w:val="99"/>
     <w:pPr>
       <w:pBdr/>
@@ -15631,9 +15678,9 @@
       </w:tcPr>
     </w:tblStylePr>
   </w:style>
-  <w:style w:type="table" w:styleId="108">
+  <w:style w:type="table" w:styleId="750">
     <w:name w:val="List Table 1 Light - Accent 4"/>
-    <w:basedOn w:val="618"/>
+    <w:basedOn w:val="835"/>
     <w:uiPriority w:val="99"/>
     <w:pPr>
       <w:pBdr/>
@@ -15847,9 +15894,9 @@
       </w:tcPr>
     </w:tblStylePr>
   </w:style>
-  <w:style w:type="table" w:styleId="109">
+  <w:style w:type="table" w:styleId="751">
     <w:name w:val="List Table 1 Light - Accent 5"/>
-    <w:basedOn w:val="618"/>
+    <w:basedOn w:val="835"/>
     <w:uiPriority w:val="99"/>
     <w:pPr>
       <w:pBdr/>
@@ -16063,9 +16110,9 @@
       </w:tcPr>
     </w:tblStylePr>
   </w:style>
-  <w:style w:type="table" w:styleId="110">
+  <w:style w:type="table" w:styleId="752">
     <w:name w:val="List Table 1 Light - Accent 6"/>
-    <w:basedOn w:val="618"/>
+    <w:basedOn w:val="835"/>
     <w:uiPriority w:val="99"/>
     <w:pPr>
       <w:pBdr/>
@@ -16279,9 +16326,9 @@
       </w:tcPr>
     </w:tblStylePr>
   </w:style>
-  <w:style w:type="table" w:styleId="111">
+  <w:style w:type="table" w:styleId="753">
     <w:name w:val="List Table 2"/>
-    <w:basedOn w:val="618"/>
+    <w:basedOn w:val="835"/>
     <w:uiPriority w:val="99"/>
     <w:pPr>
       <w:pBdr/>
@@ -16517,9 +16564,9 @@
       </w:tcPr>
     </w:tblStylePr>
   </w:style>
-  <w:style w:type="table" w:styleId="112">
+  <w:style w:type="table" w:styleId="754">
     <w:name w:val="List Table 2 - Accent 1"/>
-    <w:basedOn w:val="618"/>
+    <w:basedOn w:val="835"/>
     <w:uiPriority w:val="99"/>
     <w:pPr>
       <w:pBdr/>
@@ -16755,9 +16802,9 @@
       </w:tcPr>
     </w:tblStylePr>
   </w:style>
-  <w:style w:type="table" w:styleId="113">
+  <w:style w:type="table" w:styleId="755">
     <w:name w:val="List Table 2 - Accent 2"/>
-    <w:basedOn w:val="618"/>
+    <w:basedOn w:val="835"/>
     <w:uiPriority w:val="99"/>
     <w:pPr>
       <w:pBdr/>
@@ -16993,9 +17040,9 @@
       </w:tcPr>
     </w:tblStylePr>
   </w:style>
-  <w:style w:type="table" w:styleId="114">
+  <w:style w:type="table" w:styleId="756">
     <w:name w:val="List Table 2 - Accent 3"/>
-    <w:basedOn w:val="618"/>
+    <w:basedOn w:val="835"/>
     <w:uiPriority w:val="99"/>
     <w:pPr>
       <w:pBdr/>
@@ -17231,9 +17278,9 @@
       </w:tcPr>
     </w:tblStylePr>
   </w:style>
-  <w:style w:type="table" w:styleId="115">
+  <w:style w:type="table" w:styleId="757">
     <w:name w:val="List Table 2 - Accent 4"/>
-    <w:basedOn w:val="618"/>
+    <w:basedOn w:val="835"/>
     <w:uiPriority w:val="99"/>
     <w:pPr>
       <w:pBdr/>
@@ -17469,9 +17516,9 @@
       </w:tcPr>
     </w:tblStylePr>
   </w:style>
-  <w:style w:type="table" w:styleId="116">
+  <w:style w:type="table" w:styleId="758">
     <w:name w:val="List Table 2 - Accent 5"/>
-    <w:basedOn w:val="618"/>
+    <w:basedOn w:val="835"/>
     <w:uiPriority w:val="99"/>
     <w:pPr>
       <w:pBdr/>
@@ -17707,9 +17754,9 @@
       </w:tcPr>
     </w:tblStylePr>
   </w:style>
-  <w:style w:type="table" w:styleId="117">
+  <w:style w:type="table" w:styleId="759">
     <w:name w:val="List Table 2 - Accent 6"/>
-    <w:basedOn w:val="618"/>
+    <w:basedOn w:val="835"/>
     <w:uiPriority w:val="99"/>
     <w:pPr>
       <w:pBdr/>
@@ -17945,9 +17992,9 @@
       </w:tcPr>
     </w:tblStylePr>
   </w:style>
-  <w:style w:type="table" w:styleId="118">
+  <w:style w:type="table" w:styleId="760">
     <w:name w:val="List Table 3"/>
-    <w:basedOn w:val="618"/>
+    <w:basedOn w:val="835"/>
     <w:uiPriority w:val="99"/>
     <w:pPr>
       <w:pBdr/>
@@ -18173,9 +18220,9 @@
       </w:tcPr>
     </w:tblStylePr>
   </w:style>
-  <w:style w:type="table" w:styleId="119">
+  <w:style w:type="table" w:styleId="761">
     <w:name w:val="List Table 3 - Accent 1"/>
-    <w:basedOn w:val="618"/>
+    <w:basedOn w:val="835"/>
     <w:uiPriority w:val="99"/>
     <w:pPr>
       <w:pBdr/>
@@ -18401,9 +18448,9 @@
       </w:tcPr>
     </w:tblStylePr>
   </w:style>
-  <w:style w:type="table" w:styleId="120">
+  <w:style w:type="table" w:styleId="762">
     <w:name w:val="List Table 3 - Accent 2"/>
-    <w:basedOn w:val="618"/>
+    <w:basedOn w:val="835"/>
     <w:uiPriority w:val="99"/>
     <w:pPr>
       <w:pBdr/>
@@ -18629,9 +18676,9 @@
       </w:tcPr>
     </w:tblStylePr>
   </w:style>
-  <w:style w:type="table" w:styleId="121">
+  <w:style w:type="table" w:styleId="763">
     <w:name w:val="List Table 3 - Accent 3"/>
-    <w:basedOn w:val="618"/>
+    <w:basedOn w:val="835"/>
     <w:uiPriority w:val="99"/>
     <w:pPr>
       <w:pBdr/>
@@ -18857,9 +18904,9 @@
       </w:tcPr>
     </w:tblStylePr>
   </w:style>
-  <w:style w:type="table" w:styleId="122">
+  <w:style w:type="table" w:styleId="764">
     <w:name w:val="List Table 3 - Accent 4"/>
-    <w:basedOn w:val="618"/>
+    <w:basedOn w:val="835"/>
     <w:uiPriority w:val="99"/>
     <w:pPr>
       <w:pBdr/>
@@ -19085,9 +19132,9 @@
       </w:tcPr>
     </w:tblStylePr>
   </w:style>
-  <w:style w:type="table" w:styleId="123">
+  <w:style w:type="table" w:styleId="765">
     <w:name w:val="List Table 3 - Accent 5"/>
-    <w:basedOn w:val="618"/>
+    <w:basedOn w:val="835"/>
     <w:uiPriority w:val="99"/>
     <w:pPr>
       <w:pBdr/>
@@ -19313,9 +19360,9 @@
       </w:tcPr>
     </w:tblStylePr>
   </w:style>
-  <w:style w:type="table" w:styleId="124">
+  <w:style w:type="table" w:styleId="766">
     <w:name w:val="List Table 3 - Accent 6"/>
-    <w:basedOn w:val="618"/>
+    <w:basedOn w:val="835"/>
     <w:uiPriority w:val="99"/>
     <w:pPr>
       <w:pBdr/>
@@ -19541,9 +19588,9 @@
       </w:tcPr>
     </w:tblStylePr>
   </w:style>
-  <w:style w:type="table" w:styleId="125">
+  <w:style w:type="table" w:styleId="767">
     <w:name w:val="List Table 4"/>
-    <w:basedOn w:val="618"/>
+    <w:basedOn w:val="835"/>
     <w:uiPriority w:val="99"/>
     <w:pPr>
       <w:pBdr/>
@@ -19766,9 +19813,9 @@
       </w:tcPr>
     </w:tblStylePr>
   </w:style>
-  <w:style w:type="table" w:styleId="126">
+  <w:style w:type="table" w:styleId="768">
     <w:name w:val="List Table 4 - Accent 1"/>
-    <w:basedOn w:val="618"/>
+    <w:basedOn w:val="835"/>
     <w:uiPriority w:val="99"/>
     <w:pPr>
       <w:pBdr/>
@@ -19991,9 +20038,9 @@
       </w:tcPr>
     </w:tblStylePr>
   </w:style>
-  <w:style w:type="table" w:styleId="127">
+  <w:style w:type="table" w:styleId="769">
     <w:name w:val="List Table 4 - Accent 2"/>
-    <w:basedOn w:val="618"/>
+    <w:basedOn w:val="835"/>
     <w:uiPriority w:val="99"/>
     <w:pPr>
       <w:pBdr/>
@@ -20216,9 +20263,9 @@
       </w:tcPr>
     </w:tblStylePr>
   </w:style>
-  <w:style w:type="table" w:styleId="128">
+  <w:style w:type="table" w:styleId="770">
     <w:name w:val="List Table 4 - Accent 3"/>
-    <w:basedOn w:val="618"/>
+    <w:basedOn w:val="835"/>
     <w:uiPriority w:val="99"/>
     <w:pPr>
       <w:pBdr/>
@@ -20441,9 +20488,9 @@
       </w:tcPr>
     </w:tblStylePr>
   </w:style>
-  <w:style w:type="table" w:styleId="129">
+  <w:style w:type="table" w:styleId="771">
     <w:name w:val="List Table 4 - Accent 4"/>
-    <w:basedOn w:val="618"/>
+    <w:basedOn w:val="835"/>
     <w:uiPriority w:val="99"/>
     <w:pPr>
       <w:pBdr/>
@@ -20666,9 +20713,9 @@
       </w:tcPr>
     </w:tblStylePr>
   </w:style>
-  <w:style w:type="table" w:styleId="130">
+  <w:style w:type="table" w:styleId="772">
     <w:name w:val="List Table 4 - Accent 5"/>
-    <w:basedOn w:val="618"/>
+    <w:basedOn w:val="835"/>
     <w:uiPriority w:val="99"/>
     <w:pPr>
       <w:pBdr/>
@@ -20891,9 +20938,9 @@
       </w:tcPr>
     </w:tblStylePr>
   </w:style>
-  <w:style w:type="table" w:styleId="131">
+  <w:style w:type="table" w:styleId="773">
     <w:name w:val="List Table 4 - Accent 6"/>
-    <w:basedOn w:val="618"/>
+    <w:basedOn w:val="835"/>
     <w:uiPriority w:val="99"/>
     <w:pPr>
       <w:pBdr/>
@@ -21116,9 +21163,9 @@
       </w:tcPr>
     </w:tblStylePr>
   </w:style>
-  <w:style w:type="table" w:styleId="132">
+  <w:style w:type="table" w:styleId="774">
     <w:name w:val="List Table 5 Dark"/>
-    <w:basedOn w:val="618"/>
+    <w:basedOn w:val="835"/>
     <w:uiPriority w:val="99"/>
     <w:pPr>
       <w:pBdr/>
@@ -21358,9 +21405,9 @@
       </w:tcPr>
     </w:tblStylePr>
   </w:style>
-  <w:style w:type="table" w:styleId="133">
+  <w:style w:type="table" w:styleId="775">
     <w:name w:val="List Table 5 Dark - Accent 1"/>
-    <w:basedOn w:val="618"/>
+    <w:basedOn w:val="835"/>
     <w:uiPriority w:val="99"/>
     <w:pPr>
       <w:pBdr/>
@@ -21600,9 +21647,9 @@
       </w:tcPr>
     </w:tblStylePr>
   </w:style>
-  <w:style w:type="table" w:styleId="134">
+  <w:style w:type="table" w:styleId="776">
     <w:name w:val="List Table 5 Dark - Accent 2"/>
-    <w:basedOn w:val="618"/>
+    <w:basedOn w:val="835"/>
     <w:uiPriority w:val="99"/>
     <w:pPr>
       <w:pBdr/>
@@ -21842,9 +21889,9 @@
       </w:tcPr>
     </w:tblStylePr>
   </w:style>
-  <w:style w:type="table" w:styleId="135">
+  <w:style w:type="table" w:styleId="777">
     <w:name w:val="List Table 5 Dark - Accent 3"/>
-    <w:basedOn w:val="618"/>
+    <w:basedOn w:val="835"/>
     <w:uiPriority w:val="99"/>
     <w:pPr>
       <w:pBdr/>
@@ -22084,9 +22131,9 @@
       </w:tcPr>
     </w:tblStylePr>
   </w:style>
-  <w:style w:type="table" w:styleId="136">
+  <w:style w:type="table" w:styleId="778">
     <w:name w:val="List Table 5 Dark - Accent 4"/>
-    <w:basedOn w:val="618"/>
+    <w:basedOn w:val="835"/>
     <w:uiPriority w:val="99"/>
     <w:pPr>
       <w:pBdr/>
@@ -22326,9 +22373,9 @@
       </w:tcPr>
     </w:tblStylePr>
   </w:style>
-  <w:style w:type="table" w:styleId="137">
+  <w:style w:type="table" w:styleId="779">
     <w:name w:val="List Table 5 Dark - Accent 5"/>
-    <w:basedOn w:val="618"/>
+    <w:basedOn w:val="835"/>
     <w:uiPriority w:val="99"/>
     <w:pPr>
       <w:pBdr/>
@@ -22568,9 +22615,9 @@
       </w:tcPr>
     </w:tblStylePr>
   </w:style>
-  <w:style w:type="table" w:styleId="138">
+  <w:style w:type="table" w:styleId="780">
     <w:name w:val="List Table 5 Dark - Accent 6"/>
-    <w:basedOn w:val="618"/>
+    <w:basedOn w:val="835"/>
     <w:uiPriority w:val="99"/>
     <w:pPr>
       <w:pBdr/>
@@ -22810,9 +22857,9 @@
       </w:tcPr>
     </w:tblStylePr>
   </w:style>
-  <w:style w:type="table" w:styleId="139">
+  <w:style w:type="table" w:styleId="781">
     <w:name w:val="List Table 6 Colorful"/>
-    <w:basedOn w:val="618"/>
+    <w:basedOn w:val="835"/>
     <w:uiPriority w:val="99"/>
     <w:pPr>
       <w:pBdr/>
@@ -23033,9 +23080,9 @@
       </w:tcPr>
     </w:tblStylePr>
   </w:style>
-  <w:style w:type="table" w:styleId="140">
+  <w:style w:type="table" w:styleId="782">
     <w:name w:val="List Table 6 Colorful - Accent 1"/>
-    <w:basedOn w:val="618"/>
+    <w:basedOn w:val="835"/>
     <w:uiPriority w:val="99"/>
     <w:pPr>
       <w:pBdr/>
@@ -23256,9 +23303,9 @@
       </w:tcPr>
     </w:tblStylePr>
   </w:style>
-  <w:style w:type="table" w:styleId="141">
+  <w:style w:type="table" w:styleId="783">
     <w:name w:val="List Table 6 Colorful - Accent 2"/>
-    <w:basedOn w:val="618"/>
+    <w:basedOn w:val="835"/>
     <w:uiPriority w:val="99"/>
     <w:pPr>
       <w:pBdr/>
@@ -23479,9 +23526,9 @@
       </w:tcPr>
     </w:tblStylePr>
   </w:style>
-  <w:style w:type="table" w:styleId="142">
+  <w:style w:type="table" w:styleId="784">
     <w:name w:val="List Table 6 Colorful - Accent 3"/>
-    <w:basedOn w:val="618"/>
+    <w:basedOn w:val="835"/>
     <w:uiPriority w:val="99"/>
     <w:pPr>
       <w:pBdr/>
@@ -23702,9 +23749,9 @@
       </w:tcPr>
     </w:tblStylePr>
   </w:style>
-  <w:style w:type="table" w:styleId="143">
+  <w:style w:type="table" w:styleId="785">
     <w:name w:val="List Table 6 Colorful - Accent 4"/>
-    <w:basedOn w:val="618"/>
+    <w:basedOn w:val="835"/>
     <w:uiPriority w:val="99"/>
     <w:pPr>
       <w:pBdr/>
@@ -23925,9 +23972,9 @@
       </w:tcPr>
     </w:tblStylePr>
   </w:style>
-  <w:style w:type="table" w:styleId="144">
+  <w:style w:type="table" w:styleId="786">
     <w:name w:val="List Table 6 Colorful - Accent 5"/>
-    <w:basedOn w:val="618"/>
+    <w:basedOn w:val="835"/>
     <w:uiPriority w:val="99"/>
     <w:pPr>
       <w:pBdr/>
@@ -24148,9 +24195,9 @@
       </w:tcPr>
     </w:tblStylePr>
   </w:style>
-  <w:style w:type="table" w:styleId="145">
+  <w:style w:type="table" w:styleId="787">
     <w:name w:val="List Table 6 Colorful - Accent 6"/>
-    <w:basedOn w:val="618"/>
+    <w:basedOn w:val="835"/>
     <w:uiPriority w:val="99"/>
     <w:pPr>
       <w:pBdr/>
@@ -24371,9 +24418,9 @@
       </w:tcPr>
     </w:tblStylePr>
   </w:style>
-  <w:style w:type="table" w:styleId="146">
+  <w:style w:type="table" w:styleId="788">
     <w:name w:val="List Table 7 Colorful"/>
-    <w:basedOn w:val="618"/>
+    <w:basedOn w:val="835"/>
     <w:uiPriority w:val="99"/>
     <w:pPr>
       <w:pBdr/>
@@ -24472,11 +24519,11 @@
         <w:tblBorders/>
       </w:tblPr>
       <w:tcPr>
-        <w:shd w:color="ffffff"/>
+        <w:shd w:val="clear" w:color="ffffff"/>
         <w:tcBorders>
-          <w:top w:val="none"/>
-          <w:left w:val="none"/>
-          <w:bottom w:val="none"/>
+          <w:top w:val="none" w:color="000000" w:sz="4" w:space="0"/>
+          <w:left w:val="none" w:color="000000" w:sz="4" w:space="0"/>
+          <w:bottom w:val="none" w:color="000000" w:sz="4" w:space="0"/>
           <w:right w:val="single" w:color="000000" w:themeColor="text1" w:themeTint="80" w:sz="4" w:space="0"/>
         </w:tcBorders>
       </w:tcPr>
@@ -24499,10 +24546,10 @@
       <w:tcPr>
         <w:shd w:val="clear" w:color="ffffff" w:themeColor="light1" w:fill="ffffff" w:themeFill="light1"/>
         <w:tcBorders>
-          <w:top w:val="none"/>
-          <w:left w:val="none"/>
+          <w:top w:val="none" w:color="000000" w:sz="4" w:space="0"/>
+          <w:left w:val="none" w:color="000000" w:sz="4" w:space="0"/>
           <w:bottom w:val="single" w:color="000000" w:themeColor="text1" w:themeTint="80" w:sz="4" w:space="0"/>
-          <w:right w:val="none"/>
+          <w:right w:val="none" w:color="000000" w:sz="4" w:space="0"/>
         </w:tcBorders>
       </w:tcPr>
     </w:tblStylePr>
@@ -24522,12 +24569,12 @@
         <w:tblBorders/>
       </w:tblPr>
       <w:tcPr>
-        <w:shd w:color="ffffff"/>
+        <w:shd w:val="clear" w:color="ffffff"/>
         <w:tcBorders>
-          <w:top w:val="none"/>
+          <w:top w:val="none" w:color="000000" w:sz="4" w:space="0"/>
           <w:left w:val="single" w:color="000000" w:themeColor="text1" w:themeTint="80" w:sz="4" w:space="0"/>
-          <w:bottom w:val="none"/>
-          <w:right w:val="none"/>
+          <w:bottom w:val="none" w:color="000000" w:sz="4" w:space="0"/>
+          <w:right w:val="none" w:color="000000" w:sz="4" w:space="0"/>
         </w:tcBorders>
       </w:tcPr>
     </w:tblStylePr>
@@ -24550,9 +24597,9 @@
         <w:shd w:val="clear" w:color="ffffff" w:themeColor="light1" w:fill="ffffff" w:themeFill="light1"/>
         <w:tcBorders>
           <w:top w:val="single" w:color="000000" w:themeColor="text1" w:themeTint="80" w:sz="4" w:space="0"/>
-          <w:left w:val="none"/>
-          <w:bottom w:val="none"/>
-          <w:right w:val="none"/>
+          <w:left w:val="none" w:color="000000" w:sz="4" w:space="0"/>
+          <w:bottom w:val="none" w:color="000000" w:sz="4" w:space="0"/>
+          <w:right w:val="none" w:color="000000" w:sz="4" w:space="0"/>
         </w:tcBorders>
       </w:tcPr>
     </w:tblStylePr>
@@ -24627,9 +24674,9 @@
       </w:tcPr>
     </w:tblStylePr>
   </w:style>
-  <w:style w:type="table" w:styleId="147">
+  <w:style w:type="table" w:styleId="789">
     <w:name w:val="List Table 7 Colorful - Accent 1"/>
-    <w:basedOn w:val="618"/>
+    <w:basedOn w:val="835"/>
     <w:uiPriority w:val="99"/>
     <w:pPr>
       <w:pBdr/>
@@ -24728,11 +24775,11 @@
         <w:tblBorders/>
       </w:tblPr>
       <w:tcPr>
-        <w:shd w:color="ffffff"/>
+        <w:shd w:val="clear" w:color="ffffff"/>
         <w:tcBorders>
-          <w:top w:val="none"/>
-          <w:left w:val="none"/>
-          <w:bottom w:val="none"/>
+          <w:top w:val="none" w:color="000000" w:sz="4" w:space="0"/>
+          <w:left w:val="none" w:color="000000" w:sz="4" w:space="0"/>
+          <w:bottom w:val="none" w:color="000000" w:sz="4" w:space="0"/>
           <w:right w:val="single" w:color="000000" w:themeColor="accent1" w:sz="4" w:space="0"/>
         </w:tcBorders>
       </w:tcPr>
@@ -24755,10 +24802,10 @@
       <w:tcPr>
         <w:shd w:val="clear" w:color="ffffff" w:themeColor="light1" w:fill="ffffff" w:themeFill="light1"/>
         <w:tcBorders>
-          <w:top w:val="none"/>
-          <w:left w:val="none"/>
+          <w:top w:val="none" w:color="000000" w:sz="4" w:space="0"/>
+          <w:left w:val="none" w:color="000000" w:sz="4" w:space="0"/>
           <w:bottom w:val="single" w:color="000000" w:themeColor="accent1" w:sz="4" w:space="0"/>
-          <w:right w:val="none"/>
+          <w:right w:val="none" w:color="000000" w:sz="4" w:space="0"/>
         </w:tcBorders>
       </w:tcPr>
     </w:tblStylePr>
@@ -24778,12 +24825,12 @@
         <w:tblBorders/>
       </w:tblPr>
       <w:tcPr>
-        <w:shd w:color="ffffff"/>
+        <w:shd w:val="clear" w:color="ffffff"/>
         <w:tcBorders>
-          <w:top w:val="none"/>
+          <w:top w:val="none" w:color="000000" w:sz="4" w:space="0"/>
           <w:left w:val="single" w:color="000000" w:themeColor="accent1" w:sz="4" w:space="0"/>
-          <w:bottom w:val="none"/>
-          <w:right w:val="none"/>
+          <w:bottom w:val="none" w:color="000000" w:sz="4" w:space="0"/>
+          <w:right w:val="none" w:color="000000" w:sz="4" w:space="0"/>
         </w:tcBorders>
       </w:tcPr>
     </w:tblStylePr>
@@ -24806,9 +24853,9 @@
         <w:shd w:val="clear" w:color="ffffff" w:themeColor="light1" w:fill="ffffff" w:themeFill="light1"/>
         <w:tcBorders>
           <w:top w:val="single" w:color="000000" w:themeColor="accent1" w:sz="4" w:space="0"/>
-          <w:left w:val="none"/>
-          <w:bottom w:val="none"/>
-          <w:right w:val="none"/>
+          <w:left w:val="none" w:color="000000" w:sz="4" w:space="0"/>
+          <w:bottom w:val="none" w:color="000000" w:sz="4" w:space="0"/>
+          <w:right w:val="none" w:color="000000" w:sz="4" w:space="0"/>
         </w:tcBorders>
       </w:tcPr>
     </w:tblStylePr>
@@ -24883,9 +24930,9 @@
       </w:tcPr>
     </w:tblStylePr>
   </w:style>
-  <w:style w:type="table" w:styleId="148">
+  <w:style w:type="table" w:styleId="790">
     <w:name w:val="List Table 7 Colorful - Accent 2"/>
-    <w:basedOn w:val="618"/>
+    <w:basedOn w:val="835"/>
     <w:uiPriority w:val="99"/>
     <w:pPr>
       <w:pBdr/>
@@ -24984,11 +25031,11 @@
         <w:tblBorders/>
       </w:tblPr>
       <w:tcPr>
-        <w:shd w:color="ffffff"/>
+        <w:shd w:val="clear" w:color="ffffff"/>
         <w:tcBorders>
-          <w:top w:val="none"/>
-          <w:left w:val="none"/>
-          <w:bottom w:val="none"/>
+          <w:top w:val="none" w:color="000000" w:sz="4" w:space="0"/>
+          <w:left w:val="none" w:color="000000" w:sz="4" w:space="0"/>
+          <w:bottom w:val="none" w:color="000000" w:sz="4" w:space="0"/>
           <w:right w:val="single" w:color="000000" w:themeColor="accent2" w:themeTint="97" w:sz="4" w:space="0"/>
         </w:tcBorders>
       </w:tcPr>
@@ -25011,10 +25058,10 @@
       <w:tcPr>
         <w:shd w:val="clear" w:color="ffffff" w:themeColor="light1" w:fill="ffffff" w:themeFill="light1"/>
         <w:tcBorders>
-          <w:top w:val="none"/>
-          <w:left w:val="none"/>
+          <w:top w:val="none" w:color="000000" w:sz="4" w:space="0"/>
+          <w:left w:val="none" w:color="000000" w:sz="4" w:space="0"/>
           <w:bottom w:val="single" w:color="000000" w:themeColor="accent2" w:themeTint="97" w:sz="4" w:space="0"/>
-          <w:right w:val="none"/>
+          <w:right w:val="none" w:color="000000" w:sz="4" w:space="0"/>
         </w:tcBorders>
       </w:tcPr>
     </w:tblStylePr>
@@ -25034,12 +25081,12 @@
         <w:tblBorders/>
       </w:tblPr>
       <w:tcPr>
-        <w:shd w:color="ffffff"/>
+        <w:shd w:val="clear" w:color="ffffff"/>
         <w:tcBorders>
-          <w:top w:val="none"/>
+          <w:top w:val="none" w:color="000000" w:sz="4" w:space="0"/>
           <w:left w:val="single" w:color="000000" w:themeColor="accent2" w:themeTint="97" w:sz="4" w:space="0"/>
-          <w:bottom w:val="none"/>
-          <w:right w:val="none"/>
+          <w:bottom w:val="none" w:color="000000" w:sz="4" w:space="0"/>
+          <w:right w:val="none" w:color="000000" w:sz="4" w:space="0"/>
         </w:tcBorders>
       </w:tcPr>
     </w:tblStylePr>
@@ -25062,9 +25109,9 @@
         <w:shd w:val="clear" w:color="ffffff" w:themeColor="light1" w:fill="ffffff" w:themeFill="light1"/>
         <w:tcBorders>
           <w:top w:val="single" w:color="000000" w:themeColor="accent2" w:themeTint="97" w:sz="4" w:space="0"/>
-          <w:left w:val="none"/>
-          <w:bottom w:val="none"/>
-          <w:right w:val="none"/>
+          <w:left w:val="none" w:color="000000" w:sz="4" w:space="0"/>
+          <w:bottom w:val="none" w:color="000000" w:sz="4" w:space="0"/>
+          <w:right w:val="none" w:color="000000" w:sz="4" w:space="0"/>
         </w:tcBorders>
       </w:tcPr>
     </w:tblStylePr>
@@ -25139,9 +25186,9 @@
       </w:tcPr>
     </w:tblStylePr>
   </w:style>
-  <w:style w:type="table" w:styleId="149">
+  <w:style w:type="table" w:styleId="791">
     <w:name w:val="List Table 7 Colorful - Accent 3"/>
-    <w:basedOn w:val="618"/>
+    <w:basedOn w:val="835"/>
     <w:uiPriority w:val="99"/>
     <w:pPr>
       <w:pBdr/>
@@ -25240,11 +25287,11 @@
         <w:tblBorders/>
       </w:tblPr>
       <w:tcPr>
-        <w:shd w:color="ffffff"/>
+        <w:shd w:val="clear" w:color="ffffff"/>
         <w:tcBorders>
-          <w:top w:val="none"/>
-          <w:left w:val="none"/>
-          <w:bottom w:val="none"/>
+          <w:top w:val="none" w:color="000000" w:sz="4" w:space="0"/>
+          <w:left w:val="none" w:color="000000" w:sz="4" w:space="0"/>
+          <w:bottom w:val="none" w:color="000000" w:sz="4" w:space="0"/>
           <w:right w:val="single" w:color="000000" w:themeColor="accent3" w:themeTint="98" w:sz="4" w:space="0"/>
         </w:tcBorders>
       </w:tcPr>
@@ -25267,10 +25314,10 @@
       <w:tcPr>
         <w:shd w:val="clear" w:color="ffffff" w:themeColor="light1" w:fill="ffffff" w:themeFill="light1"/>
         <w:tcBorders>
-          <w:top w:val="none"/>
-          <w:left w:val="none"/>
+          <w:top w:val="none" w:color="000000" w:sz="4" w:space="0"/>
+          <w:left w:val="none" w:color="000000" w:sz="4" w:space="0"/>
           <w:bottom w:val="single" w:color="000000" w:themeColor="accent3" w:themeTint="98" w:sz="4" w:space="0"/>
-          <w:right w:val="none"/>
+          <w:right w:val="none" w:color="000000" w:sz="4" w:space="0"/>
         </w:tcBorders>
       </w:tcPr>
     </w:tblStylePr>
@@ -25290,12 +25337,12 @@
         <w:tblBorders/>
       </w:tblPr>
       <w:tcPr>
-        <w:shd w:color="ffffff"/>
+        <w:shd w:val="clear" w:color="ffffff"/>
         <w:tcBorders>
-          <w:top w:val="none"/>
+          <w:top w:val="none" w:color="000000" w:sz="4" w:space="0"/>
           <w:left w:val="single" w:color="000000" w:themeColor="accent3" w:themeTint="98" w:sz="4" w:space="0"/>
-          <w:bottom w:val="none"/>
-          <w:right w:val="none"/>
+          <w:bottom w:val="none" w:color="000000" w:sz="4" w:space="0"/>
+          <w:right w:val="none" w:color="000000" w:sz="4" w:space="0"/>
         </w:tcBorders>
       </w:tcPr>
     </w:tblStylePr>
@@ -25318,9 +25365,9 @@
         <w:shd w:val="clear" w:color="ffffff" w:themeColor="light1" w:fill="ffffff" w:themeFill="light1"/>
         <w:tcBorders>
           <w:top w:val="single" w:color="000000" w:themeColor="accent3" w:themeTint="98" w:sz="4" w:space="0"/>
-          <w:left w:val="none"/>
-          <w:bottom w:val="none"/>
-          <w:right w:val="none"/>
+          <w:left w:val="none" w:color="000000" w:sz="4" w:space="0"/>
+          <w:bottom w:val="none" w:color="000000" w:sz="4" w:space="0"/>
+          <w:right w:val="none" w:color="000000" w:sz="4" w:space="0"/>
         </w:tcBorders>
       </w:tcPr>
     </w:tblStylePr>
@@ -25395,9 +25442,9 @@
       </w:tcPr>
     </w:tblStylePr>
   </w:style>
-  <w:style w:type="table" w:styleId="150">
+  <w:style w:type="table" w:styleId="792">
     <w:name w:val="List Table 7 Colorful - Accent 4"/>
-    <w:basedOn w:val="618"/>
+    <w:basedOn w:val="835"/>
     <w:uiPriority w:val="99"/>
     <w:pPr>
       <w:pBdr/>
@@ -25496,11 +25543,11 @@
         <w:tblBorders/>
       </w:tblPr>
       <w:tcPr>
-        <w:shd w:color="ffffff"/>
+        <w:shd w:val="clear" w:color="ffffff"/>
         <w:tcBorders>
-          <w:top w:val="none"/>
-          <w:left w:val="none"/>
-          <w:bottom w:val="none"/>
+          <w:top w:val="none" w:color="000000" w:sz="4" w:space="0"/>
+          <w:left w:val="none" w:color="000000" w:sz="4" w:space="0"/>
+          <w:bottom w:val="none" w:color="000000" w:sz="4" w:space="0"/>
           <w:right w:val="single" w:color="000000" w:themeColor="accent4" w:themeTint="9A" w:sz="4" w:space="0"/>
         </w:tcBorders>
       </w:tcPr>
@@ -25523,10 +25570,10 @@
       <w:tcPr>
         <w:shd w:val="clear" w:color="ffffff" w:themeColor="light1" w:fill="ffffff" w:themeFill="light1"/>
         <w:tcBorders>
-          <w:top w:val="none"/>
-          <w:left w:val="none"/>
+          <w:top w:val="none" w:color="000000" w:sz="4" w:space="0"/>
+          <w:left w:val="none" w:color="000000" w:sz="4" w:space="0"/>
           <w:bottom w:val="single" w:color="000000" w:themeColor="accent4" w:themeTint="9A" w:sz="4" w:space="0"/>
-          <w:right w:val="none"/>
+          <w:right w:val="none" w:color="000000" w:sz="4" w:space="0"/>
         </w:tcBorders>
       </w:tcPr>
     </w:tblStylePr>
@@ -25546,12 +25593,12 @@
         <w:tblBorders/>
       </w:tblPr>
       <w:tcPr>
-        <w:shd w:color="ffffff"/>
+        <w:shd w:val="clear" w:color="ffffff"/>
         <w:tcBorders>
-          <w:top w:val="none"/>
+          <w:top w:val="none" w:color="000000" w:sz="4" w:space="0"/>
           <w:left w:val="single" w:color="000000" w:themeColor="accent4" w:themeTint="9A" w:sz="4" w:space="0"/>
-          <w:bottom w:val="none"/>
-          <w:right w:val="none"/>
+          <w:bottom w:val="none" w:color="000000" w:sz="4" w:space="0"/>
+          <w:right w:val="none" w:color="000000" w:sz="4" w:space="0"/>
         </w:tcBorders>
       </w:tcPr>
     </w:tblStylePr>
@@ -25574,9 +25621,9 @@
         <w:shd w:val="clear" w:color="ffffff" w:themeColor="light1" w:fill="ffffff" w:themeFill="light1"/>
         <w:tcBorders>
           <w:top w:val="single" w:color="000000" w:themeColor="accent4" w:themeTint="9A" w:sz="4" w:space="0"/>
-          <w:left w:val="none"/>
-          <w:bottom w:val="none"/>
-          <w:right w:val="none"/>
+          <w:left w:val="none" w:color="000000" w:sz="4" w:space="0"/>
+          <w:bottom w:val="none" w:color="000000" w:sz="4" w:space="0"/>
+          <w:right w:val="none" w:color="000000" w:sz="4" w:space="0"/>
         </w:tcBorders>
       </w:tcPr>
     </w:tblStylePr>
@@ -25651,9 +25698,9 @@
       </w:tcPr>
     </w:tblStylePr>
   </w:style>
-  <w:style w:type="table" w:styleId="151">
+  <w:style w:type="table" w:styleId="793">
     <w:name w:val="List Table 7 Colorful - Accent 5"/>
-    <w:basedOn w:val="618"/>
+    <w:basedOn w:val="835"/>
     <w:uiPriority w:val="99"/>
     <w:pPr>
       <w:pBdr/>
@@ -25752,11 +25799,11 @@
         <w:tblBorders/>
       </w:tblPr>
       <w:tcPr>
-        <w:shd w:color="ffffff"/>
+        <w:shd w:val="clear" w:color="ffffff"/>
         <w:tcBorders>
-          <w:top w:val="none"/>
-          <w:left w:val="none"/>
-          <w:bottom w:val="none"/>
+          <w:top w:val="none" w:color="000000" w:sz="4" w:space="0"/>
+          <w:left w:val="none" w:color="000000" w:sz="4" w:space="0"/>
+          <w:bottom w:val="none" w:color="000000" w:sz="4" w:space="0"/>
           <w:right w:val="single" w:color="000000" w:themeColor="accent5" w:themeTint="9A" w:sz="4" w:space="0"/>
         </w:tcBorders>
       </w:tcPr>
@@ -25779,10 +25826,10 @@
       <w:tcPr>
         <w:shd w:val="clear" w:color="ffffff" w:themeColor="light1" w:fill="ffffff" w:themeFill="light1"/>
         <w:tcBorders>
-          <w:top w:val="none"/>
-          <w:left w:val="none"/>
+          <w:top w:val="none" w:color="000000" w:sz="4" w:space="0"/>
+          <w:left w:val="none" w:color="000000" w:sz="4" w:space="0"/>
           <w:bottom w:val="single" w:color="000000" w:themeColor="accent5" w:themeTint="9A" w:sz="4" w:space="0"/>
-          <w:right w:val="none"/>
+          <w:right w:val="none" w:color="000000" w:sz="4" w:space="0"/>
         </w:tcBorders>
       </w:tcPr>
     </w:tblStylePr>
@@ -25802,12 +25849,12 @@
         <w:tblBorders/>
       </w:tblPr>
       <w:tcPr>
-        <w:shd w:color="ffffff"/>
+        <w:shd w:val="clear" w:color="ffffff"/>
         <w:tcBorders>
-          <w:top w:val="none"/>
+          <w:top w:val="none" w:color="000000" w:sz="4" w:space="0"/>
           <w:left w:val="single" w:color="000000" w:themeColor="accent5" w:themeTint="9A" w:sz="4" w:space="0"/>
-          <w:bottom w:val="none"/>
-          <w:right w:val="none"/>
+          <w:bottom w:val="none" w:color="000000" w:sz="4" w:space="0"/>
+          <w:right w:val="none" w:color="000000" w:sz="4" w:space="0"/>
         </w:tcBorders>
       </w:tcPr>
     </w:tblStylePr>
@@ -25830,9 +25877,9 @@
         <w:shd w:val="clear" w:color="ffffff" w:themeColor="light1" w:fill="ffffff" w:themeFill="light1"/>
         <w:tcBorders>
           <w:top w:val="single" w:color="000000" w:themeColor="accent5" w:themeTint="9A" w:sz="4" w:space="0"/>
-          <w:left w:val="none"/>
-          <w:bottom w:val="none"/>
-          <w:right w:val="none"/>
+          <w:left w:val="none" w:color="000000" w:sz="4" w:space="0"/>
+          <w:bottom w:val="none" w:color="000000" w:sz="4" w:space="0"/>
+          <w:right w:val="none" w:color="000000" w:sz="4" w:space="0"/>
         </w:tcBorders>
       </w:tcPr>
     </w:tblStylePr>
@@ -25907,9 +25954,9 @@
       </w:tcPr>
     </w:tblStylePr>
   </w:style>
-  <w:style w:type="table" w:styleId="152">
+  <w:style w:type="table" w:styleId="794">
     <w:name w:val="List Table 7 Colorful - Accent 6"/>
-    <w:basedOn w:val="618"/>
+    <w:basedOn w:val="835"/>
     <w:uiPriority w:val="99"/>
     <w:pPr>
       <w:pBdr/>
@@ -26008,11 +26055,11 @@
         <w:tblBorders/>
       </w:tblPr>
       <w:tcPr>
-        <w:shd w:color="ffffff"/>
+        <w:shd w:val="clear" w:color="ffffff"/>
         <w:tcBorders>
-          <w:top w:val="none"/>
-          <w:left w:val="none"/>
-          <w:bottom w:val="none"/>
+          <w:top w:val="none" w:color="000000" w:sz="4" w:space="0"/>
+          <w:left w:val="none" w:color="000000" w:sz="4" w:space="0"/>
+          <w:bottom w:val="none" w:color="000000" w:sz="4" w:space="0"/>
           <w:right w:val="single" w:color="000000" w:themeColor="accent6" w:themeTint="98" w:sz="4" w:space="0"/>
         </w:tcBorders>
       </w:tcPr>
@@ -26035,10 +26082,10 @@
       <w:tcPr>
         <w:shd w:val="clear" w:color="ffffff" w:themeColor="light1" w:fill="ffffff" w:themeFill="light1"/>
         <w:tcBorders>
-          <w:top w:val="none"/>
-          <w:left w:val="none"/>
+          <w:top w:val="none" w:color="000000" w:sz="4" w:space="0"/>
+          <w:left w:val="none" w:color="000000" w:sz="4" w:space="0"/>
           <w:bottom w:val="single" w:color="000000" w:themeColor="accent6" w:themeTint="98" w:sz="4" w:space="0"/>
-          <w:right w:val="none"/>
+          <w:right w:val="none" w:color="000000" w:sz="4" w:space="0"/>
         </w:tcBorders>
       </w:tcPr>
     </w:tblStylePr>
@@ -26058,12 +26105,12 @@
         <w:tblBorders/>
       </w:tblPr>
       <w:tcPr>
-        <w:shd w:color="ffffff"/>
+        <w:shd w:val="clear" w:color="ffffff"/>
         <w:tcBorders>
-          <w:top w:val="none"/>
+          <w:top w:val="none" w:color="000000" w:sz="4" w:space="0"/>
           <w:left w:val="single" w:color="000000" w:themeColor="accent6" w:themeTint="98" w:sz="4" w:space="0"/>
-          <w:bottom w:val="none"/>
-          <w:right w:val="none"/>
+          <w:bottom w:val="none" w:color="000000" w:sz="4" w:space="0"/>
+          <w:right w:val="none" w:color="000000" w:sz="4" w:space="0"/>
         </w:tcBorders>
       </w:tcPr>
     </w:tblStylePr>
@@ -26086,9 +26133,9 @@
         <w:shd w:val="clear" w:color="ffffff" w:themeColor="light1" w:fill="ffffff" w:themeFill="light1"/>
         <w:tcBorders>
           <w:top w:val="single" w:color="000000" w:themeColor="accent6" w:themeTint="98" w:sz="4" w:space="0"/>
-          <w:left w:val="none"/>
-          <w:bottom w:val="none"/>
-          <w:right w:val="none"/>
+          <w:left w:val="none" w:color="000000" w:sz="4" w:space="0"/>
+          <w:bottom w:val="none" w:color="000000" w:sz="4" w:space="0"/>
+          <w:right w:val="none" w:color="000000" w:sz="4" w:space="0"/>
         </w:tcBorders>
       </w:tcPr>
     </w:tblStylePr>
@@ -26163,9 +26210,9 @@
       </w:tcPr>
     </w:tblStylePr>
   </w:style>
-  <w:style w:type="table" w:styleId="153">
+  <w:style w:type="table" w:styleId="795">
     <w:name w:val="Lined - Accent"/>
-    <w:basedOn w:val="618"/>
+    <w:basedOn w:val="835"/>
     <w:uiPriority w:val="99"/>
     <w:pPr>
       <w:pBdr/>
@@ -26400,9 +26447,9 @@
       </w:tcPr>
     </w:tblStylePr>
   </w:style>
-  <w:style w:type="table" w:styleId="154">
+  <w:style w:type="table" w:styleId="796">
     <w:name w:val="Lined - Accent 1"/>
-    <w:basedOn w:val="618"/>
+    <w:basedOn w:val="835"/>
     <w:uiPriority w:val="99"/>
     <w:pPr>
       <w:pBdr/>
@@ -26637,9 +26684,9 @@
       </w:tcPr>
     </w:tblStylePr>
   </w:style>
-  <w:style w:type="table" w:styleId="155">
+  <w:style w:type="table" w:styleId="797">
     <w:name w:val="Lined - Accent 2"/>
-    <w:basedOn w:val="618"/>
+    <w:basedOn w:val="835"/>
     <w:uiPriority w:val="99"/>
     <w:pPr>
       <w:pBdr/>
@@ -26874,9 +26921,9 @@
       </w:tcPr>
     </w:tblStylePr>
   </w:style>
-  <w:style w:type="table" w:styleId="156">
+  <w:style w:type="table" w:styleId="798">
     <w:name w:val="Lined - Accent 3"/>
-    <w:basedOn w:val="618"/>
+    <w:basedOn w:val="835"/>
     <w:uiPriority w:val="99"/>
     <w:pPr>
       <w:pBdr/>
@@ -27111,9 +27158,9 @@
       </w:tcPr>
     </w:tblStylePr>
   </w:style>
-  <w:style w:type="table" w:styleId="157">
+  <w:style w:type="table" w:styleId="799">
     <w:name w:val="Lined - Accent 4"/>
-    <w:basedOn w:val="618"/>
+    <w:basedOn w:val="835"/>
     <w:uiPriority w:val="99"/>
     <w:pPr>
       <w:pBdr/>
@@ -27348,9 +27395,9 @@
       </w:tcPr>
     </w:tblStylePr>
   </w:style>
-  <w:style w:type="table" w:styleId="158">
+  <w:style w:type="table" w:styleId="800">
     <w:name w:val="Lined - Accent 5"/>
-    <w:basedOn w:val="618"/>
+    <w:basedOn w:val="835"/>
     <w:uiPriority w:val="99"/>
     <w:pPr>
       <w:pBdr/>
@@ -27585,9 +27632,9 @@
       </w:tcPr>
     </w:tblStylePr>
   </w:style>
-  <w:style w:type="table" w:styleId="159">
+  <w:style w:type="table" w:styleId="801">
     <w:name w:val="Lined - Accent 6"/>
-    <w:basedOn w:val="618"/>
+    <w:basedOn w:val="835"/>
     <w:uiPriority w:val="99"/>
     <w:pPr>
       <w:pBdr/>
@@ -27822,9 +27869,9 @@
       </w:tcPr>
     </w:tblStylePr>
   </w:style>
-  <w:style w:type="table" w:styleId="160">
+  <w:style w:type="table" w:styleId="802">
     <w:name w:val="Bordered &amp; Lined - Accent"/>
-    <w:basedOn w:val="618"/>
+    <w:basedOn w:val="835"/>
     <w:uiPriority w:val="99"/>
     <w:pPr>
       <w:pBdr/>
@@ -28066,9 +28113,9 @@
       </w:tcPr>
     </w:tblStylePr>
   </w:style>
-  <w:style w:type="table" w:styleId="161">
+  <w:style w:type="table" w:styleId="803">
     <w:name w:val="Bordered &amp; Lined - Accent 1"/>
-    <w:basedOn w:val="618"/>
+    <w:basedOn w:val="835"/>
     <w:uiPriority w:val="99"/>
     <w:pPr>
       <w:pBdr/>
@@ -28310,9 +28357,9 @@
       </w:tcPr>
     </w:tblStylePr>
   </w:style>
-  <w:style w:type="table" w:styleId="162">
+  <w:style w:type="table" w:styleId="804">
     <w:name w:val="Bordered &amp; Lined - Accent 2"/>
-    <w:basedOn w:val="618"/>
+    <w:basedOn w:val="835"/>
     <w:uiPriority w:val="99"/>
     <w:pPr>
       <w:pBdr/>
@@ -28554,9 +28601,9 @@
       </w:tcPr>
     </w:tblStylePr>
   </w:style>
-  <w:style w:type="table" w:styleId="163">
+  <w:style w:type="table" w:styleId="805">
     <w:name w:val="Bordered &amp; Lined - Accent 3"/>
-    <w:basedOn w:val="618"/>
+    <w:basedOn w:val="835"/>
     <w:uiPriority w:val="99"/>
     <w:pPr>
       <w:pBdr/>
@@ -28798,9 +28845,9 @@
       </w:tcPr>
     </w:tblStylePr>
   </w:style>
-  <w:style w:type="table" w:styleId="164">
+  <w:style w:type="table" w:styleId="806">
     <w:name w:val="Bordered &amp; Lined - Accent 4"/>
-    <w:basedOn w:val="618"/>
+    <w:basedOn w:val="835"/>
     <w:uiPriority w:val="99"/>
     <w:pPr>
       <w:pBdr/>
@@ -29042,9 +29089,9 @@
       </w:tcPr>
     </w:tblStylePr>
   </w:style>
-  <w:style w:type="table" w:styleId="165">
+  <w:style w:type="table" w:styleId="807">
     <w:name w:val="Bordered &amp; Lined - Accent 5"/>
-    <w:basedOn w:val="618"/>
+    <w:basedOn w:val="835"/>
     <w:uiPriority w:val="99"/>
     <w:pPr>
       <w:pBdr/>
@@ -29286,9 +29333,9 @@
       </w:tcPr>
     </w:tblStylePr>
   </w:style>
-  <w:style w:type="table" w:styleId="166">
+  <w:style w:type="table" w:styleId="808">
     <w:name w:val="Bordered &amp; Lined - Accent 6"/>
-    <w:basedOn w:val="618"/>
+    <w:basedOn w:val="835"/>
     <w:uiPriority w:val="99"/>
     <w:pPr>
       <w:pBdr/>
@@ -29530,9 +29577,9 @@
       </w:tcPr>
     </w:tblStylePr>
   </w:style>
-  <w:style w:type="table" w:styleId="167">
+  <w:style w:type="table" w:styleId="809">
     <w:name w:val="Bordered"/>
-    <w:basedOn w:val="618"/>
+    <w:basedOn w:val="835"/>
     <w:uiPriority w:val="99"/>
     <w:pPr>
       <w:pBdr/>
@@ -29761,9 +29808,9 @@
       </w:tcPr>
     </w:tblStylePr>
   </w:style>
-  <w:style w:type="table" w:styleId="168">
+  <w:style w:type="table" w:styleId="810">
     <w:name w:val="Bordered - Accent 1"/>
-    <w:basedOn w:val="618"/>
+    <w:basedOn w:val="835"/>
     <w:uiPriority w:val="99"/>
     <w:pPr>
       <w:pBdr/>
@@ -29992,9 +30039,9 @@
       </w:tcPr>
     </w:tblStylePr>
   </w:style>
-  <w:style w:type="table" w:styleId="169">
+  <w:style w:type="table" w:styleId="811">
     <w:name w:val="Bordered - Accent 2"/>
-    <w:basedOn w:val="618"/>
+    <w:basedOn w:val="835"/>
     <w:uiPriority w:val="99"/>
     <w:pPr>
       <w:pBdr/>
@@ -30223,9 +30270,9 @@
       </w:tcPr>
     </w:tblStylePr>
   </w:style>
-  <w:style w:type="table" w:styleId="170">
+  <w:style w:type="table" w:styleId="812">
     <w:name w:val="Bordered - Accent 3"/>
-    <w:basedOn w:val="618"/>
+    <w:basedOn w:val="835"/>
     <w:uiPriority w:val="99"/>
     <w:pPr>
       <w:pBdr/>
@@ -30454,9 +30501,9 @@
       </w:tcPr>
     </w:tblStylePr>
   </w:style>
-  <w:style w:type="table" w:styleId="171">
+  <w:style w:type="table" w:styleId="813">
     <w:name w:val="Bordered - Accent 4"/>
-    <w:basedOn w:val="618"/>
+    <w:basedOn w:val="835"/>
     <w:uiPriority w:val="99"/>
     <w:pPr>
       <w:pBdr/>
@@ -30685,9 +30732,9 @@
       </w:tcPr>
     </w:tblStylePr>
   </w:style>
-  <w:style w:type="table" w:styleId="172">
+  <w:style w:type="table" w:styleId="814">
     <w:name w:val="Bordered - Accent 5"/>
-    <w:basedOn w:val="618"/>
+    <w:basedOn w:val="835"/>
     <w:uiPriority w:val="99"/>
     <w:pPr>
       <w:pBdr/>
@@ -30916,9 +30963,9 @@
       </w:tcPr>
     </w:tblStylePr>
   </w:style>
-  <w:style w:type="table" w:styleId="173">
+  <w:style w:type="table" w:styleId="815">
     <w:name w:val="Bordered - Accent 6"/>
-    <w:basedOn w:val="618"/>
+    <w:basedOn w:val="835"/>
     <w:uiPriority w:val="99"/>
     <w:pPr>
       <w:pBdr/>
@@ -31147,7 +31194,7 @@
       </w:tcPr>
     </w:tblStylePr>
   </w:style>
-  <w:style w:type="character" w:styleId="174">
+  <w:style w:type="character" w:styleId="816">
     <w:name w:val="Hyperlink"/>
     <w:uiPriority w:val="99"/>
     <w:unhideWhenUsed/>
@@ -31161,10 +31208,10 @@
       <w:u w:val="single"/>
     </w:rPr>
   </w:style>
-  <w:style w:type="paragraph" w:styleId="175">
+  <w:style w:type="paragraph" w:styleId="817">
     <w:name w:val="footnote text"/>
-    <w:basedOn w:val="617"/>
-    <w:link w:val="176"/>
+    <w:basedOn w:val="834"/>
+    <w:link w:val="818"/>
     <w:uiPriority w:val="99"/>
     <w:semiHidden/>
     <w:unhideWhenUsed/>
@@ -31177,9 +31224,9 @@
       <w:sz w:val="18"/>
     </w:rPr>
   </w:style>
-  <w:style w:type="character" w:styleId="176">
+  <w:style w:type="character" w:styleId="818">
     <w:name w:val="Footnote Text Char"/>
-    <w:link w:val="175"/>
+    <w:link w:val="817"/>
     <w:uiPriority w:val="99"/>
     <w:pPr>
       <w:pBdr/>
@@ -31190,9 +31237,8 @@
       <w:sz w:val="18"/>
     </w:rPr>
   </w:style>
-  <w:style w:type="character" w:styleId="177">
+  <w:style w:type="character" w:styleId="819">
     <w:name w:val="footnote reference"/>
-    <w:basedOn w:val="11"/>
     <w:uiPriority w:val="99"/>
     <w:unhideWhenUsed/>
     <w:pPr>
@@ -31204,10 +31250,10 @@
       <w:vertAlign w:val="superscript"/>
     </w:rPr>
   </w:style>
-  <w:style w:type="paragraph" w:styleId="178">
+  <w:style w:type="paragraph" w:styleId="820">
     <w:name w:val="endnote text"/>
-    <w:basedOn w:val="617"/>
-    <w:link w:val="179"/>
+    <w:basedOn w:val="834"/>
+    <w:link w:val="821"/>
     <w:uiPriority w:val="99"/>
     <w:semiHidden/>
     <w:unhideWhenUsed/>
@@ -31220,9 +31266,9 @@
       <w:sz w:val="20"/>
     </w:rPr>
   </w:style>
-  <w:style w:type="character" w:styleId="179">
+  <w:style w:type="character" w:styleId="821">
     <w:name w:val="Endnote Text Char"/>
-    <w:link w:val="178"/>
+    <w:link w:val="820"/>
     <w:uiPriority w:val="99"/>
     <w:pPr>
       <w:pBdr/>
@@ -31233,9 +31279,8 @@
       <w:sz w:val="20"/>
     </w:rPr>
   </w:style>
-  <w:style w:type="character" w:styleId="180">
+  <w:style w:type="character" w:styleId="822">
     <w:name w:val="endnote reference"/>
-    <w:basedOn w:val="11"/>
     <w:uiPriority w:val="99"/>
     <w:semiHidden/>
     <w:unhideWhenUsed/>
@@ -31248,10 +31293,10 @@
       <w:vertAlign w:val="superscript"/>
     </w:rPr>
   </w:style>
-  <w:style w:type="paragraph" w:styleId="181">
+  <w:style w:type="paragraph" w:styleId="823">
     <w:name w:val="toc 1"/>
-    <w:basedOn w:val="617"/>
-    <w:next w:val="617"/>
+    <w:basedOn w:val="834"/>
+    <w:next w:val="834"/>
     <w:uiPriority w:val="39"/>
     <w:unhideWhenUsed/>
     <w:pPr>
@@ -31260,10 +31305,10 @@
       <w:ind w:right="0" w:firstLine="0" w:left="0"/>
     </w:pPr>
   </w:style>
-  <w:style w:type="paragraph" w:styleId="182">
+  <w:style w:type="paragraph" w:styleId="824">
     <w:name w:val="toc 2"/>
-    <w:basedOn w:val="617"/>
-    <w:next w:val="617"/>
+    <w:basedOn w:val="834"/>
+    <w:next w:val="834"/>
     <w:uiPriority w:val="39"/>
     <w:unhideWhenUsed/>
     <w:pPr>
@@ -31272,10 +31317,10 @@
       <w:ind w:right="0" w:firstLine="0" w:left="283"/>
     </w:pPr>
   </w:style>
-  <w:style w:type="paragraph" w:styleId="183">
+  <w:style w:type="paragraph" w:styleId="825">
     <w:name w:val="toc 3"/>
-    <w:basedOn w:val="617"/>
-    <w:next w:val="617"/>
+    <w:basedOn w:val="834"/>
+    <w:next w:val="834"/>
     <w:uiPriority w:val="39"/>
     <w:unhideWhenUsed/>
     <w:pPr>
@@ -31284,10 +31329,10 @@
       <w:ind w:right="0" w:firstLine="0" w:left="567"/>
     </w:pPr>
   </w:style>
-  <w:style w:type="paragraph" w:styleId="184">
+  <w:style w:type="paragraph" w:styleId="826">
     <w:name w:val="toc 4"/>
-    <w:basedOn w:val="617"/>
-    <w:next w:val="617"/>
+    <w:basedOn w:val="834"/>
+    <w:next w:val="834"/>
     <w:uiPriority w:val="39"/>
     <w:unhideWhenUsed/>
     <w:pPr>
@@ -31296,10 +31341,10 @@
       <w:ind w:right="0" w:firstLine="0" w:left="850"/>
     </w:pPr>
   </w:style>
-  <w:style w:type="paragraph" w:styleId="185">
+  <w:style w:type="paragraph" w:styleId="827">
     <w:name w:val="toc 5"/>
-    <w:basedOn w:val="617"/>
-    <w:next w:val="617"/>
+    <w:basedOn w:val="834"/>
+    <w:next w:val="834"/>
     <w:uiPriority w:val="39"/>
     <w:unhideWhenUsed/>
     <w:pPr>
@@ -31308,10 +31353,10 @@
       <w:ind w:right="0" w:firstLine="0" w:left="1134"/>
     </w:pPr>
   </w:style>
-  <w:style w:type="paragraph" w:styleId="186">
+  <w:style w:type="paragraph" w:styleId="828">
     <w:name w:val="toc 6"/>
-    <w:basedOn w:val="617"/>
-    <w:next w:val="617"/>
+    <w:basedOn w:val="834"/>
+    <w:next w:val="834"/>
     <w:uiPriority w:val="39"/>
     <w:unhideWhenUsed/>
     <w:pPr>
@@ -31320,10 +31365,10 @@
       <w:ind w:right="0" w:firstLine="0" w:left="1417"/>
     </w:pPr>
   </w:style>
-  <w:style w:type="paragraph" w:styleId="187">
+  <w:style w:type="paragraph" w:styleId="829">
     <w:name w:val="toc 7"/>
-    <w:basedOn w:val="617"/>
-    <w:next w:val="617"/>
+    <w:basedOn w:val="834"/>
+    <w:next w:val="834"/>
     <w:uiPriority w:val="39"/>
     <w:unhideWhenUsed/>
     <w:pPr>
@@ -31332,10 +31377,10 @@
       <w:ind w:right="0" w:firstLine="0" w:left="1701"/>
     </w:pPr>
   </w:style>
-  <w:style w:type="paragraph" w:styleId="188">
+  <w:style w:type="paragraph" w:styleId="830">
     <w:name w:val="toc 8"/>
-    <w:basedOn w:val="617"/>
-    <w:next w:val="617"/>
+    <w:basedOn w:val="834"/>
+    <w:next w:val="834"/>
     <w:uiPriority w:val="39"/>
     <w:unhideWhenUsed/>
     <w:pPr>
@@ -31344,10 +31389,10 @@
       <w:ind w:right="0" w:firstLine="0" w:left="1984"/>
     </w:pPr>
   </w:style>
-  <w:style w:type="paragraph" w:styleId="189">
+  <w:style w:type="paragraph" w:styleId="831">
     <w:name w:val="toc 9"/>
-    <w:basedOn w:val="617"/>
-    <w:next w:val="617"/>
+    <w:basedOn w:val="834"/>
+    <w:next w:val="834"/>
     <w:uiPriority w:val="39"/>
     <w:unhideWhenUsed/>
     <w:pPr>
@@ -31356,7 +31401,7 @@
       <w:ind w:right="0" w:firstLine="0" w:left="2268"/>
     </w:pPr>
   </w:style>
-  <w:style w:type="paragraph" w:styleId="190">
+  <w:style w:type="paragraph" w:styleId="832">
     <w:name w:val="TOC Heading"/>
     <w:uiPriority w:val="39"/>
     <w:unhideWhenUsed/>
@@ -31366,10 +31411,10 @@
       <w:ind/>
     </w:pPr>
   </w:style>
-  <w:style w:type="paragraph" w:styleId="191">
+  <w:style w:type="paragraph" w:styleId="833">
     <w:name w:val="table of figures"/>
-    <w:basedOn w:val="617"/>
-    <w:next w:val="617"/>
+    <w:basedOn w:val="834"/>
+    <w:next w:val="834"/>
     <w:uiPriority w:val="99"/>
     <w:unhideWhenUsed/>
     <w:pPr>
@@ -31378,7 +31423,7 @@
       <w:ind/>
     </w:pPr>
   </w:style>
-  <w:style w:type="paragraph" w:styleId="617" w:default="1">
+  <w:style w:type="paragraph" w:styleId="834" w:default="1">
     <w:name w:val="Normal"/>
     <w:qFormat/>
     <w:pPr>
@@ -31387,7 +31432,7 @@
       <w:ind/>
     </w:pPr>
   </w:style>
-  <w:style w:type="table" w:styleId="618" w:default="1">
+  <w:style w:type="table" w:styleId="835" w:default="1">
     <w:name w:val="Normal Table"/>
     <w:uiPriority w:val="99"/>
     <w:semiHidden/>
@@ -31580,7 +31625,7 @@
       </w:tcPr>
     </w:tblStylePr>
   </w:style>
-  <w:style w:type="numbering" w:styleId="619" w:default="1">
+  <w:style w:type="numbering" w:styleId="836" w:default="1">
     <w:name w:val="No List"/>
     <w:uiPriority w:val="99"/>
     <w:semiHidden/>
@@ -31591,9 +31636,9 @@
       <w:ind/>
     </w:pPr>
   </w:style>
-  <w:style w:type="paragraph" w:styleId="620">
+  <w:style w:type="paragraph" w:styleId="837">
     <w:name w:val="No Spacing"/>
-    <w:basedOn w:val="617"/>
+    <w:basedOn w:val="834"/>
     <w:uiPriority w:val="1"/>
     <w:qFormat/>
     <w:pPr>
@@ -31602,9 +31647,9 @@
       <w:ind/>
     </w:pPr>
   </w:style>
-  <w:style w:type="paragraph" w:styleId="621">
+  <w:style w:type="paragraph" w:styleId="838">
     <w:name w:val="List Paragraph"/>
-    <w:basedOn w:val="617"/>
+    <w:basedOn w:val="834"/>
     <w:uiPriority w:val="34"/>
     <w:qFormat/>
     <w:pPr>
@@ -31614,7 +31659,7 @@
       <w:contextualSpacing w:val="true"/>
     </w:pPr>
   </w:style>
-  <w:style w:type="character" w:styleId="626" w:default="1">
+  <w:style w:type="character" w:styleId="839" w:default="1">
     <w:name w:val="Default Paragraph Font"/>
     <w:uiPriority w:val="1"/>
     <w:semiHidden/>

</xml_diff>